<commit_message>
Fleshing out currently employer description
</commit_message>
<xml_diff>
--- a/CV-Mat-Stace.docx
+++ b/CV-Mat-Stace.docx
@@ -2,17 +2,20 @@
 <file path=word/document.xml><?xml version="1.0" encoding="utf-8"?>
 <w:document xmlns:w="http://schemas.openxmlformats.org/wordprocessingml/2006/main" xmlns:m="http://schemas.openxmlformats.org/officeDocument/2006/math" xmlns:r="http://schemas.openxmlformats.org/officeDocument/2006/relationships" xmlns:o="urn:schemas-microsoft-com:office:office" xmlns:v="urn:schemas-microsoft-com:vml" xmlns:w10="urn:schemas-microsoft-com:office:word" xmlns:a="http://schemas.openxmlformats.org/drawingml/2006/main" xmlns:pic="http://schemas.openxmlformats.org/drawingml/2006/picture" xmlns:wp="http://schemas.openxmlformats.org/drawingml/2006/wordprocessingDrawing">
   <w:body>
-    <w:bookmarkStart w:id="21" w:name="mat-stace"/>
     <w:p>
       <w:pPr>
         <w:pStyle w:val="Heading1"/>
       </w:pPr>
+      <w:bookmarkStart w:id="21" w:name="mat-stace"/>
+      <w:bookmarkEnd w:id="21"/>
       <w:r>
         <w:t xml:space="preserve">Mat Stace</w:t>
       </w:r>
     </w:p>
-    <w:bookmarkEnd w:id="21"/>
-    <w:p>
+    <w:p>
+      <w:pPr>
+        <w:pStyle w:val="FirstParagraph"/>
+      </w:pPr>
       <w:r>
         <w:t xml:space="preserve">cv@matstace.me.uk</w:t>
       </w:r>
@@ -20,43 +23,83 @@
         <w:br w:type="textWrapping"/>
       </w:r>
       <w:r>
-        <w:t xml:space="preserve">+44 191 303 7586</w:t>
-      </w:r>
-    </w:p>
-    <w:bookmarkStart w:id="22" w:name="summary"/>
+        <w:t xml:space="preserve">+44 20 3422 6287</w:t>
+      </w:r>
+    </w:p>
     <w:p>
       <w:pPr>
         <w:pStyle w:val="Heading2"/>
       </w:pPr>
+      <w:bookmarkStart w:id="22" w:name="summary"/>
+      <w:bookmarkEnd w:id="22"/>
       <w:r>
         <w:t xml:space="preserve">Summary</w:t>
       </w:r>
     </w:p>
-    <w:bookmarkEnd w:id="22"/>
-    <w:p>
+    <w:p>
+      <w:pPr>
+        <w:pStyle w:val="FirstParagraph"/>
+      </w:pPr>
       <w:r>
         <w:t xml:space="preserve">A Web Operations / Linux Infrastructure Engineer with a keen interest in technology, and in particular how the infrastructure / systems department can fully integrate with the entire business to improve communication and processes throughout the whole company.</w:t>
       </w:r>
     </w:p>
-    <w:bookmarkStart w:id="23" w:name="work-experience"/>
     <w:p>
       <w:pPr>
         <w:pStyle w:val="Heading2"/>
       </w:pPr>
+      <w:bookmarkStart w:id="23" w:name="work-experience"/>
+      <w:bookmarkEnd w:id="23"/>
       <w:r>
         <w:t xml:space="preserve">Work Experience</w:t>
       </w:r>
     </w:p>
-    <w:bookmarkEnd w:id="23"/>
-    <w:bookmarkStart w:id="25" w:name="method-studios-london-uk"/>
     <w:p>
       <w:pPr>
         <w:pStyle w:val="Heading3"/>
       </w:pPr>
+      <w:bookmarkStart w:id="25" w:name="sportpursuit-london-uk"/>
+      <w:bookmarkEnd w:id="25"/>
       <w:hyperlink r:id="rId24">
         <w:r>
           <w:rPr>
-            <w:rStyle w:val="Link"/>
+            <w:rStyle w:val="Hyperlink"/>
+          </w:rPr>
+          <w:t xml:space="preserve">SportPursuit</w:t>
+        </w:r>
+      </w:hyperlink>
+      <w:r>
+        <w:t xml:space="preserve">, London, UK</w:t>
+      </w:r>
+    </w:p>
+    <w:p>
+      <w:pPr>
+        <w:pStyle w:val="Heading4"/>
+      </w:pPr>
+      <w:bookmarkStart w:id="26" w:name="devops-engineer---january-2016-to-present"/>
+      <w:bookmarkEnd w:id="26"/>
+      <w:r>
+        <w:t xml:space="preserve">DevOps Engineer - January 2016 to Present</w:t>
+      </w:r>
+    </w:p>
+    <w:p>
+      <w:pPr>
+        <w:pStyle w:val="FirstParagraph"/>
+      </w:pPr>
+      <w:r>
+        <w:t xml:space="preserve">Support and improve the existing web application infrastructure, remove single points of failure, improve processes, work with the development teams and product owners, improve and maintain deployment process, responsible for monitoring and maintaining system performance. This is a primarily AWS focussed role, with a wide variety of AWS services in use, additional technologies include Ansible, Terraform, Jenkins, MySQL, PostgreSQL.</w:t>
+      </w:r>
+    </w:p>
+    <w:p>
+      <w:pPr>
+        <w:pStyle w:val="Heading3"/>
+      </w:pPr>
+      <w:bookmarkStart w:id="28" w:name="method-studios-london-uk"/>
+      <w:bookmarkEnd w:id="28"/>
+      <w:hyperlink r:id="rId27">
+        <w:r>
+          <w:rPr>
+            <w:rStyle w:val="Hyperlink"/>
           </w:rPr>
           <w:t xml:space="preserve">Method Studios</w:t>
         </w:r>
@@ -65,36 +108,42 @@
         <w:t xml:space="preserve">, London, UK</w:t>
       </w:r>
     </w:p>
-    <w:bookmarkEnd w:id="25"/>
-    <w:bookmarkStart w:id="26" w:name="senior-systems-engineer---june-2014-to-present"/>
     <w:p>
       <w:pPr>
         <w:pStyle w:val="Heading4"/>
       </w:pPr>
-      <w:r>
-        <w:t xml:space="preserve">Senior Systems Engineer - June 2014 to present</w:t>
-      </w:r>
-    </w:p>
-    <w:bookmarkEnd w:id="26"/>
-    <w:p>
+      <w:bookmarkStart w:id="29" w:name="senior-systems-engineer---june-2014-to-december-2015"/>
+      <w:bookmarkEnd w:id="29"/>
+      <w:r>
+        <w:t xml:space="preserve">Senior Systems Engineer - June 2014 to December 2015</w:t>
+      </w:r>
+    </w:p>
+    <w:p>
+      <w:pPr>
+        <w:pStyle w:val="FirstParagraph"/>
+      </w:pPr>
       <w:r>
         <w:t xml:space="preserve">Initially employed as a member of a newly formed global systems engineering team, with a focus on unifying and improving the in-house infrastructure across geographically diverse facilities, including upgrading the workstation/render farm operating system. After a reorganisation, the global systems team were incorporated into the local teams, where my tasks and responsibilities have included continuing to maintain and improve the configuration management system, as well as storage and backup systems.</w:t>
       </w:r>
     </w:p>
     <w:p>
+      <w:pPr>
+        <w:pStyle w:val="BodyText"/>
+      </w:pPr>
       <w:r>
         <w:t xml:space="preserve">Day to day technologies used and supported include Ubuntu and CentOS based systems, Puppet and Foreman, Ansible, Docker, GPFS, TSM, Cisco and Arista networking, and Zabbix.</w:t>
       </w:r>
     </w:p>
-    <w:bookmarkStart w:id="28" w:name="digital-london-uk"/>
     <w:p>
       <w:pPr>
         <w:pStyle w:val="Heading3"/>
       </w:pPr>
-      <w:hyperlink r:id="rId27">
+      <w:bookmarkStart w:id="31" w:name="digital-london-uk"/>
+      <w:bookmarkEnd w:id="31"/>
+      <w:hyperlink r:id="rId30">
         <w:r>
           <w:rPr>
-            <w:rStyle w:val="Link"/>
+            <w:rStyle w:val="Hyperlink"/>
           </w:rPr>
           <w:t xml:space="preserve">7digital</w:t>
         </w:r>
@@ -103,41 +152,50 @@
         <w:t xml:space="preserve">, London, UK</w:t>
       </w:r>
     </w:p>
-    <w:bookmarkEnd w:id="28"/>
-    <w:bookmarkStart w:id="29" w:name="web-operations-engineer---june-2011-to-june-2014"/>
     <w:p>
       <w:pPr>
         <w:pStyle w:val="Heading4"/>
       </w:pPr>
+      <w:bookmarkStart w:id="32" w:name="web-operations-engineer---june-2011-to-june-2014"/>
+      <w:bookmarkEnd w:id="32"/>
       <w:r>
         <w:t xml:space="preserve">Web Operations Engineer - June 2011 to June 2014</w:t>
       </w:r>
     </w:p>
-    <w:bookmarkEnd w:id="29"/>
-    <w:p>
+    <w:p>
+      <w:pPr>
+        <w:pStyle w:val="FirstParagraph"/>
+      </w:pPr>
       <w:r>
         <w:t xml:space="preserve">Part of a team of web operations engineers working in an agile/devops environment, who are responsible for running the infrastructure which powers the company’s web applications stacks, including traditional websites, APIs, and streaming media delivery, across a heterogeneous environment of physical and virtual linux and windows servers, using both KVM and VMWare ESXi for virtualisation.</w:t>
       </w:r>
     </w:p>
     <w:p>
+      <w:pPr>
+        <w:pStyle w:val="BodyText"/>
+      </w:pPr>
       <w:r>
         <w:t xml:space="preserve">My projects included leading the successful build and roll out of a new logging platform, based around the ELK stack (Elasticsearch, Logstash, Kibana), and working as part of a team to bring a test-driven approach to the deployment and configuration of various infrastructure components, using Jenkins, Vagrant, bats, and Serverspec.</w:t>
       </w:r>
     </w:p>
     <w:p>
+      <w:pPr>
+        <w:pStyle w:val="BodyText"/>
+      </w:pPr>
       <w:r>
         <w:t xml:space="preserve">Technologies supported include Windows servers running IIS, Nginx, and MSSQL, and both Debian and Red Hat based linux servers running a wide range of services and daemons, including Apache, Nginx, HAProxy, Varnish, MySQL, Memcached, Redis, Elasticsearch, Logstash, Bacula, PowerDNS, Exim, Postfix, Sendmail, Zabbix, Statsd, Graphite, ProFTPd, and KVM and VMWare ESXi for virtualisation. We use CFEngine, and have also evaluated Chef and Puppet.</w:t>
       </w:r>
     </w:p>
-    <w:bookmarkStart w:id="31" w:name="research-now-london-uk"/>
     <w:p>
       <w:pPr>
         <w:pStyle w:val="Heading3"/>
       </w:pPr>
-      <w:hyperlink r:id="rId30">
+      <w:bookmarkStart w:id="34" w:name="research-now-london-uk"/>
+      <w:bookmarkEnd w:id="34"/>
+      <w:hyperlink r:id="rId33">
         <w:r>
           <w:rPr>
-            <w:rStyle w:val="Link"/>
+            <w:rStyle w:val="Hyperlink"/>
           </w:rPr>
           <w:t xml:space="preserve">Research Now</w:t>
         </w:r>
@@ -146,31 +204,34 @@
         <w:t xml:space="preserve">, London, UK</w:t>
       </w:r>
     </w:p>
-    <w:bookmarkEnd w:id="31"/>
-    <w:bookmarkStart w:id="32" w:name="unix-administrator-and-postmaster---november-2010-to-june-2011"/>
     <w:p>
       <w:pPr>
         <w:pStyle w:val="Heading4"/>
       </w:pPr>
+      <w:bookmarkStart w:id="35" w:name="unix-administrator-and-postmaster---november-2010-to-june-2011"/>
+      <w:bookmarkEnd w:id="35"/>
       <w:r>
         <w:t xml:space="preserve">Unix Administrator and Postmaster - November 2010 to June 2011</w:t>
       </w:r>
     </w:p>
-    <w:bookmarkEnd w:id="32"/>
-    <w:p>
+    <w:p>
+      <w:pPr>
+        <w:pStyle w:val="FirstParagraph"/>
+      </w:pPr>
       <w:r>
         <w:t xml:space="preserve">While at Research Now, my time was spent building, deploying, and maintaining a new email infrastructure, for a system which sent between four and five million emails per day. This was achieved using Red Hat Enterprise Linux, and PowerMTA for the outbound emails, and exim/ClamAV for the incoming email servers.</w:t>
       </w:r>
     </w:p>
-    <w:bookmarkStart w:id="34" w:name="distilled-london-uk"/>
     <w:p>
       <w:pPr>
         <w:pStyle w:val="Heading3"/>
       </w:pPr>
-      <w:hyperlink r:id="rId33">
+      <w:bookmarkStart w:id="37" w:name="distilled-london-uk"/>
+      <w:bookmarkEnd w:id="37"/>
+      <w:hyperlink r:id="rId36">
         <w:r>
           <w:rPr>
-            <w:rStyle w:val="Link"/>
+            <w:rStyle w:val="Hyperlink"/>
           </w:rPr>
           <w:t xml:space="preserve">Distilled</w:t>
         </w:r>
@@ -179,41 +240,44 @@
         <w:t xml:space="preserve">, London, UK</w:t>
       </w:r>
     </w:p>
-    <w:bookmarkEnd w:id="34"/>
-    <w:bookmarkStart w:id="35" w:name="system-administrator---january-2010-to-november-2010"/>
     <w:p>
       <w:pPr>
         <w:pStyle w:val="Heading4"/>
       </w:pPr>
+      <w:bookmarkStart w:id="38" w:name="system-administrator---january-2010-to-november-2010"/>
+      <w:bookmarkEnd w:id="38"/>
       <w:r>
         <w:t xml:space="preserve">System Administrator - January 2010 to November 2010</w:t>
       </w:r>
     </w:p>
-    <w:bookmarkEnd w:id="35"/>
-    <w:bookmarkStart w:id="36" w:name="developer---october-2008-to-november-2010"/>
     <w:p>
       <w:pPr>
         <w:pStyle w:val="Heading4"/>
       </w:pPr>
+      <w:bookmarkStart w:id="39" w:name="developer---october-2008-to-november-2010"/>
+      <w:bookmarkEnd w:id="39"/>
       <w:r>
         <w:t xml:space="preserve">Developer - October 2008 to November 2010</w:t>
       </w:r>
     </w:p>
-    <w:bookmarkEnd w:id="36"/>
-    <w:p>
+    <w:p>
+      <w:pPr>
+        <w:pStyle w:val="FirstParagraph"/>
+      </w:pPr>
       <w:r>
         <w:t xml:space="preserve">I originally joined Distilled as a LAMP web application developer, but when the system administrator left, I took on this role in addition to my web development work. As the sole system administrator for a small agency, this work covered everything from commissioning and maintaining servers, through office intranets and phone systems, to desktop support for a heterogeneous Windows, Linux, and Mac environment. The servers were a mix of Debian, Ubuntu, and CentOS, and the technology stack included (but was not limited to) Apache, Varnish, NGinx, MySQL</w:t>
       </w:r>
     </w:p>
-    <w:bookmarkStart w:id="38" w:name="colewood-internet-essex-uk"/>
     <w:p>
       <w:pPr>
         <w:pStyle w:val="Heading3"/>
       </w:pPr>
-      <w:hyperlink r:id="rId37">
+      <w:bookmarkStart w:id="41" w:name="colewood-internet-essex-uk"/>
+      <w:bookmarkEnd w:id="41"/>
+      <w:hyperlink r:id="rId40">
         <w:r>
           <w:rPr>
-            <w:rStyle w:val="Link"/>
+            <w:rStyle w:val="Hyperlink"/>
           </w:rPr>
           <w:t xml:space="preserve">Colewood Internet</w:t>
         </w:r>
@@ -222,18 +286,20 @@
         <w:t xml:space="preserve">, Essex, UK</w:t>
       </w:r>
     </w:p>
-    <w:bookmarkEnd w:id="38"/>
-    <w:bookmarkStart w:id="39" w:name="developer---march-2004-to-september-2008"/>
     <w:p>
       <w:pPr>
         <w:pStyle w:val="Heading4"/>
       </w:pPr>
+      <w:bookmarkStart w:id="42" w:name="developer---march-2004-to-september-2008"/>
+      <w:bookmarkEnd w:id="42"/>
       <w:r>
         <w:t xml:space="preserve">Developer - March 2004 to September 2008</w:t>
       </w:r>
     </w:p>
-    <w:bookmarkEnd w:id="39"/>
-    <w:p>
+    <w:p>
+      <w:pPr>
+        <w:pStyle w:val="FirstParagraph"/>
+      </w:pPr>
       <w:r>
         <w:t xml:space="preserve">Although my role at Colewood was that of web application developer (using the LAMP stack), Colewood was a company of three people, and as</w:t>
       </w:r>
@@ -253,118 +319,155 @@
         <w:t xml:space="preserve">, I also dealt with the servers (although we used a semi-managed hosting solution, so there was a lot of hand holding from the hosting companies we used). In addition to the LAMP development and dealing with servers, I also designed and built a VoIP system based on Asterisk, with the dual objectives of reducing the operating expenditure with BT, and also allowing the creation of a virtual office, to begin the transition to remote working.</w:t>
       </w:r>
     </w:p>
-    <w:bookmarkStart w:id="40" w:name="education"/>
     <w:p>
       <w:pPr>
         <w:pStyle w:val="Heading2"/>
       </w:pPr>
+      <w:bookmarkStart w:id="43" w:name="education"/>
+      <w:bookmarkEnd w:id="43"/>
       <w:r>
         <w:t xml:space="preserve">Education</w:t>
       </w:r>
     </w:p>
-    <w:bookmarkEnd w:id="40"/>
-    <w:bookmarkStart w:id="42" w:name="university-of-portsmouth"/>
     <w:p>
       <w:pPr>
         <w:pStyle w:val="Heading3"/>
       </w:pPr>
-      <w:hyperlink r:id="rId41">
+      <w:bookmarkStart w:id="45" w:name="university-of-portsmouth"/>
+      <w:bookmarkEnd w:id="45"/>
+      <w:hyperlink r:id="rId44">
         <w:r>
           <w:rPr>
-            <w:rStyle w:val="Link"/>
+            <w:rStyle w:val="Hyperlink"/>
           </w:rPr>
           <w:t xml:space="preserve">University of Portsmouth</w:t>
         </w:r>
       </w:hyperlink>
     </w:p>
-    <w:bookmarkEnd w:id="42"/>
-    <w:bookmarkStart w:id="43" w:name="bsc-hons-internet-technology---2000-to-2003"/>
     <w:p>
       <w:pPr>
         <w:pStyle w:val="Heading4"/>
       </w:pPr>
+      <w:bookmarkStart w:id="46" w:name="bsc-hons-internet-technology---2000-to-2003"/>
+      <w:bookmarkEnd w:id="46"/>
       <w:r>
         <w:t xml:space="preserve">2:1 BSc (Hons) Internet Technology - 2000 to 2003</w:t>
       </w:r>
     </w:p>
-    <w:bookmarkEnd w:id="43"/>
-    <w:bookmarkStart w:id="44" w:name="queen-elizabeth-i-sixth-form-college-darlington---1995-to-1997"/>
     <w:p>
       <w:pPr>
         <w:pStyle w:val="Heading3"/>
       </w:pPr>
+      <w:bookmarkStart w:id="47" w:name="queen-elizabeth-i-sixth-form-college-darlington---1995-to-1997"/>
+      <w:bookmarkEnd w:id="47"/>
       <w:r>
         <w:t xml:space="preserve">Queen Elizabeth I Sixth Form College, Darlington - 1995 to 1997</w:t>
       </w:r>
     </w:p>
-    <w:bookmarkEnd w:id="44"/>
-    <w:bookmarkStart w:id="45" w:name="a-levels"/>
     <w:p>
       <w:pPr>
         <w:pStyle w:val="Heading4"/>
       </w:pPr>
+      <w:bookmarkStart w:id="48" w:name="a-levels"/>
+      <w:bookmarkEnd w:id="48"/>
       <w:r>
         <w:t xml:space="preserve">A-Levels</w:t>
       </w:r>
     </w:p>
-    <w:bookmarkEnd w:id="45"/>
-    <w:p>
-      <w:r>
-        <w:t xml:space="preserve">Physics - B Mathematics - C Information Technology - D</w:t>
-      </w:r>
-    </w:p>
-    <w:bookmarkStart w:id="46" w:name="king-james-i-comprehensive-school-bishop-auckland---1990-to-1995"/>
+    <w:p>
+      <w:pPr>
+        <w:pStyle w:val="FirstParagraph"/>
+      </w:pPr>
+      <w:r>
+        <w:t xml:space="preserve">Physics - B</w:t>
+      </w:r>
+      <w:r>
+        <w:t xml:space="preserve"> </w:t>
+      </w:r>
+      <w:r>
+        <w:t xml:space="preserve">Mathematics - C</w:t>
+      </w:r>
+      <w:r>
+        <w:t xml:space="preserve"> </w:t>
+      </w:r>
+      <w:r>
+        <w:t xml:space="preserve">Information Technology - D</w:t>
+      </w:r>
+    </w:p>
     <w:p>
       <w:pPr>
         <w:pStyle w:val="Heading3"/>
       </w:pPr>
+      <w:bookmarkStart w:id="49" w:name="king-james-i-comprehensive-school-bishop-auckland---1990-to-1995"/>
+      <w:bookmarkEnd w:id="49"/>
       <w:r>
         <w:t xml:space="preserve">King James I Comprehensive School, Bishop Auckland - 1990 to 1995</w:t>
       </w:r>
     </w:p>
-    <w:bookmarkEnd w:id="46"/>
-    <w:bookmarkStart w:id="47" w:name="gsces"/>
     <w:p>
       <w:pPr>
         <w:pStyle w:val="Heading4"/>
       </w:pPr>
+      <w:bookmarkStart w:id="50" w:name="gsces"/>
+      <w:bookmarkEnd w:id="50"/>
       <w:r>
         <w:t xml:space="preserve">GSCEs</w:t>
       </w:r>
     </w:p>
-    <w:bookmarkEnd w:id="47"/>
-    <w:p>
+    <w:p>
+      <w:pPr>
+        <w:pStyle w:val="FirstParagraph"/>
+      </w:pPr>
       <w:r>
         <w:t xml:space="preserve">Ten GCSEs including Maths, Science and English.</w:t>
       </w:r>
     </w:p>
-    <w:bookmarkStart w:id="48" w:name="hobbies-and-other-interests"/>
     <w:p>
       <w:pPr>
         <w:pStyle w:val="Heading2"/>
       </w:pPr>
+      <w:bookmarkStart w:id="51" w:name="hobbies-and-other-interests"/>
+      <w:bookmarkEnd w:id="51"/>
       <w:r>
         <w:t xml:space="preserve">Hobbies and Other Interests</w:t>
       </w:r>
     </w:p>
-    <w:bookmarkEnd w:id="48"/>
-    <w:p>
-      <w:r>
-        <w:t xml:space="preserve">Outside of work I am currently training for a Land’s End to John o’Groats solo bicycle ride. I also like to keep up to date with a wide range of technology news (that is the polite way of saying that I am a bit of a gadget hound), and when I do manage to tear myself away from the various technology blogs, I like to listen to music, play bass guitar (badly), and am the holder of an intermediate amateur radio license, with continuing studies towards my full license.</w:t>
-      </w:r>
-    </w:p>
+    <w:p>
+      <w:pPr>
+        <w:pStyle w:val="FirstParagraph"/>
+      </w:pPr>
+      <w:r>
+        <w:t xml:space="preserve">Outside of work I hold a full amateur radio licence, and am an occasional bicycle tourist. I also have an interest in sim-racing, and have altogether too many arduinos, raspberry pis, etc. sitting in my solutions drawer, waiting for me to find their problem.</w:t>
+      </w:r>
+    </w:p>
+    <w:sectPr/>
   </w:body>
 </w:document>
 </file>
 
 <file path=word/footnotes.xml><?xml version="1.0" encoding="utf-8"?>
-<w:footnotes xmlns:w="http://schemas.openxmlformats.org/wordprocessingml/2006/main" xmlns:m="http://schemas.openxmlformats.org/officeDocument/2006/math" xmlns:r="http://schemas.openxmlformats.org/officeDocument/2006/relationships" xmlns:o="urn:schemas-microsoft-com:office:office" xmlns:v="urn:schemas-microsoft-com:vml" xmlns:w10="urn:schemas-microsoft-com:office:word" xmlns:a="http://schemas.openxmlformats.org/drawingml/2006/main" xmlns:pic="http://schemas.openxmlformats.org/drawingml/2006/picture" xmlns:wp="http://schemas.openxmlformats.org/drawingml/2006/wordprocessingDrawing"/>
+<w:footnotes xmlns:w="http://schemas.openxmlformats.org/wordprocessingml/2006/main" xmlns:m="http://schemas.openxmlformats.org/officeDocument/2006/math" xmlns:r="http://schemas.openxmlformats.org/officeDocument/2006/relationships" xmlns:o="urn:schemas-microsoft-com:office:office" xmlns:v="urn:schemas-microsoft-com:vml" xmlns:w10="urn:schemas-microsoft-com:office:word" xmlns:a="http://schemas.openxmlformats.org/drawingml/2006/main" xmlns:pic="http://schemas.openxmlformats.org/drawingml/2006/picture" xmlns:wp="http://schemas.openxmlformats.org/drawingml/2006/wordprocessingDrawing">
+  <w:footnote w:type="continuationSeparator" w:id="0">
+    <w:p>
+      <w:r>
+        <w:continuationSeparator/>
+      </w:r>
+    </w:p>
+  </w:footnote>
+  <w:footnote w:type="separator" w:id="-1">
+    <w:p>
+      <w:r>
+        <w:separator/>
+      </w:r>
+    </w:p>
+  </w:footnote>
+</w:footnotes>
 </file>
 
 <file path=word/numbering.xml><?xml version="1.0" encoding="utf-8"?>
 <w:numbering xmlns:w="http://schemas.openxmlformats.org/wordprocessingml/2006/main">
   <w:abstractNum w:abstractNumId="0">
-    <w:nsid w:val="4c7d649d"/>
+    <w:nsid w:val="e17f69ba"/>
     <w:multiLevelType w:val="multilevel"/>
     <w:lvl w:ilvl="0">
       <w:numFmt w:val="bullet"/>
@@ -444,8 +547,92 @@
       </w:pPr>
     </w:lvl>
   </w:abstractNum>
+  <w:abstractNum w:abstractNumId="990">
+    <w:nsid w:val="91749ebe"/>
+    <w:multiLevelType w:val="multilevel"/>
+    <w:lvl w:ilvl="0">
+      <w:numFmt w:val="bullet"/>
+      <w:lvlText w:val=" "/>
+      <w:lvlJc w:val="left"/>
+      <w:pPr>
+        <w:tabs>
+          <w:tab w:val="num" w:pos="0"/>
+        </w:tabs>
+        <w:ind w:left="480" w:hanging="480"/>
+      </w:pPr>
+    </w:lvl>
+    <w:lvl w:ilvl="1">
+      <w:numFmt w:val="bullet"/>
+      <w:lvlText w:val=" "/>
+      <w:lvlJc w:val="left"/>
+      <w:pPr>
+        <w:tabs>
+          <w:tab w:val="num" w:pos="720"/>
+        </w:tabs>
+        <w:ind w:left="1200" w:hanging="480"/>
+      </w:pPr>
+    </w:lvl>
+    <w:lvl w:ilvl="2">
+      <w:numFmt w:val="bullet"/>
+      <w:lvlText w:val=" "/>
+      <w:lvlJc w:val="left"/>
+      <w:pPr>
+        <w:tabs>
+          <w:tab w:val="num" w:pos="1440"/>
+        </w:tabs>
+        <w:ind w:left="1920" w:hanging="480"/>
+      </w:pPr>
+    </w:lvl>
+    <w:lvl w:ilvl="3">
+      <w:numFmt w:val="bullet"/>
+      <w:lvlText w:val=" "/>
+      <w:lvlJc w:val="left"/>
+      <w:pPr>
+        <w:tabs>
+          <w:tab w:val="num" w:pos="2160"/>
+        </w:tabs>
+        <w:ind w:left="2640" w:hanging="480"/>
+      </w:pPr>
+    </w:lvl>
+    <w:lvl w:ilvl="4">
+      <w:numFmt w:val="bullet"/>
+      <w:lvlText w:val=" "/>
+      <w:lvlJc w:val="left"/>
+      <w:pPr>
+        <w:tabs>
+          <w:tab w:val="num" w:pos="2880"/>
+        </w:tabs>
+        <w:ind w:left="3360" w:hanging="480"/>
+      </w:pPr>
+    </w:lvl>
+    <w:lvl w:ilvl="5">
+      <w:numFmt w:val="bullet"/>
+      <w:lvlText w:val=" "/>
+      <w:lvlJc w:val="left"/>
+      <w:pPr>
+        <w:tabs>
+          <w:tab w:val="num" w:pos="3600"/>
+        </w:tabs>
+        <w:ind w:left="4080" w:hanging="480"/>
+      </w:pPr>
+    </w:lvl>
+    <w:lvl w:ilvl="6">
+      <w:numFmt w:val="bullet"/>
+      <w:lvlText w:val=" "/>
+      <w:lvlJc w:val="left"/>
+      <w:pPr>
+        <w:tabs>
+          <w:tab w:val="num" w:pos="4320"/>
+        </w:tabs>
+        <w:ind w:left="4800" w:hanging="480"/>
+      </w:pPr>
+    </w:lvl>
+  </w:abstractNum>
   <w:num w:numId="1">
     <w:abstractNumId w:val="0"/>
+  </w:num>
+  <w:num w:numId="1000">
+    <w:abstractNumId w:val="990"/>
   </w:num>
 </w:numbering>
 </file>
@@ -471,13 +658,25 @@
   <w:style w:type="paragraph" w:default="1" w:styleId="Normal">
     <w:name w:val="Normal"/>
     <w:qFormat/>
+  </w:style>
+  <w:style w:type="paragraph" w:styleId="BodyText">
+    <w:name w:val="Body Text"/>
+    <w:basedOn w:val="Normal"/>
+    <w:link w:val="BodyTextChar"/>
     <w:pPr>
       <w:spacing w:before="180" w:after="180"/>
     </w:pPr>
-  </w:style>
-  <w:style w:type="paragraph" w:styleId="Compact">
+    <w:qFormat/>
+  </w:style>
+  <w:style w:type="paragraph" w:customStyle="1" w:styleId="FirstParagraph">
+    <w:name w:val="First Paragraph"/>
+    <w:basedOn w:val="BodyText"/>
+    <w:next w:val="BodyText"/>
+    <w:qFormat/>
+  </w:style>
+  <w:style w:type="paragraph" w:customStyle="1" w:styleId="Compact">
     <w:name w:val="Compact"/>
-    <w:basedOn w:val="Normal"/>
+    <w:basedOn w:val="BodyText"/>
     <w:qFormat/>
     <w:pPr>
       <w:spacing w:before="36" w:after="36"/>
@@ -486,7 +685,7 @@
   <w:style w:type="paragraph" w:styleId="Title">
     <w:name w:val="Title"/>
     <w:basedOn w:val="Normal"/>
-    <w:next w:val="Normal"/>
+    <w:next w:val="BodyText"/>
     <w:qFormat/>
     <w:pPr>
       <w:keepNext/>
@@ -503,9 +702,25 @@
       <w:szCs w:val="36"/>
     </w:rPr>
   </w:style>
-  <w:style w:type="paragraph" w:styleId="Authors">
-    <w:name w:val="Authors"/>
-    <w:next w:val="Normal"/>
+  <w:style w:type="paragraph" w:styleId="Subtitle">
+    <w:name w:val="Subtitle"/>
+    <w:basedOn w:val="Title"/>
+    <w:next w:val="BodyText"/>
+    <w:qFormat/>
+    <w:pPr>
+      <w:keepNext/>
+      <w:keepLines/>
+      <w:spacing w:before="240" w:after="240"/>
+      <w:jc w:val="center"/>
+    </w:pPr>
+    <w:rPr>
+      <w:sz w:val="30"/>
+      <w:szCs w:val="30"/>
+    </w:rPr>
+  </w:style>
+  <w:style w:type="paragraph" w:customStyle="1" w:styleId="Author">
+    <w:name w:val="Author"/>
+    <w:next w:val="BodyText"/>
     <w:qFormat/>
     <w:pPr>
       <w:keepNext/>
@@ -515,7 +730,7 @@
   </w:style>
   <w:style w:type="paragraph" w:styleId="Date">
     <w:name w:val="Date"/>
-    <w:next w:val="Normal"/>
+    <w:next w:val="BodyText"/>
     <w:qFormat/>
     <w:pPr>
       <w:keepNext/>
@@ -523,10 +738,33 @@
       <w:jc w:val="center"/>
     </w:pPr>
   </w:style>
+  <w:style w:type="paragraph" w:customStyle="1" w:styleId="Abstract">
+    <w:name w:val="Abstract"/>
+    <w:basedOn w:val="Normal"/>
+    <w:next w:val="BodyText"/>
+    <w:qFormat/>
+    <w:pPr>
+      <w:keepNext/>
+      <w:keepLines/>
+      <w:spacing w:before="300" w:after="300"/>
+    </w:pPr>
+    <w:rPr>
+      <w:sz w:val="20"/>
+      <w:szCs w:val="20"/>
+    </w:rPr>
+  </w:style>
+  <w:style w:type="paragraph" w:styleId="Bibliography">
+    <w:name w:val="Bibliography"/>
+    <w:basedOn w:val="Normal"/>
+    <w:next w:val="Bibliography"/>
+    <w:qFormat/>
+    <w:pPr/>
+    <w:rPr/>
+  </w:style>
   <w:style w:type="paragraph" w:styleId="Heading1">
     <w:name w:val="Heading 1"/>
     <w:basedOn w:val="Normal"/>
-    <w:next w:val="Normal"/>
+    <w:next w:val="BodyText"/>
     <w:uiPriority w:val="9"/>
     <w:qFormat/>
     <w:pPr>
@@ -540,14 +778,14 @@
       <w:b/>
       <w:bCs/>
       <w:color w:val="345A8A" w:themeColor="accent1" w:themeShade="B5"/>
-      <w:sz w:val="36"/>
-      <w:szCs w:val="36"/>
+      <w:sz w:val="32"/>
+      <w:szCs w:val="32"/>
     </w:rPr>
   </w:style>
   <w:style w:type="paragraph" w:styleId="Heading2">
     <w:name w:val="Heading 2"/>
     <w:basedOn w:val="Normal"/>
-    <w:next w:val="Normal"/>
+    <w:next w:val="BodyText"/>
     <w:uiPriority w:val="9"/>
     <w:unhideWhenUsed/>
     <w:qFormat/>
@@ -569,7 +807,7 @@
   <w:style w:type="paragraph" w:styleId="Heading3">
     <w:name w:val="Heading 3"/>
     <w:basedOn w:val="Normal"/>
-    <w:next w:val="Normal"/>
+    <w:next w:val="BodyText"/>
     <w:uiPriority w:val="9"/>
     <w:unhideWhenUsed/>
     <w:qFormat/>
@@ -577,7 +815,7 @@
       <w:keepNext/>
       <w:keepLines/>
       <w:spacing w:before="200" w:after="0"/>
-      <w:outlineLvl w:val="1"/>
+      <w:outlineLvl w:val="2"/>
     </w:pPr>
     <w:rPr>
       <w:rFonts w:asciiTheme="majorHAnsi" w:eastAsiaTheme="majorEastAsia" w:hAnsiTheme="majorHAnsi" w:cstheme="majorBidi"/>
@@ -591,7 +829,7 @@
   <w:style w:type="paragraph" w:styleId="Heading4">
     <w:name w:val="Heading 4"/>
     <w:basedOn w:val="Normal"/>
-    <w:next w:val="Normal"/>
+    <w:next w:val="BodyText"/>
     <w:uiPriority w:val="9"/>
     <w:unhideWhenUsed/>
     <w:qFormat/>
@@ -599,7 +837,7 @@
       <w:keepNext/>
       <w:keepLines/>
       <w:spacing w:before="200" w:after="0"/>
-      <w:outlineLvl w:val="1"/>
+      <w:outlineLvl w:val="3"/>
     </w:pPr>
     <w:rPr>
       <w:rFonts w:asciiTheme="majorHAnsi" w:eastAsiaTheme="majorEastAsia" w:hAnsiTheme="majorHAnsi" w:cstheme="majorBidi"/>
@@ -613,7 +851,7 @@
   <w:style w:type="paragraph" w:styleId="Heading5">
     <w:name w:val="Heading 5"/>
     <w:basedOn w:val="Normal"/>
-    <w:next w:val="Normal"/>
+    <w:next w:val="BodyText"/>
     <w:uiPriority w:val="9"/>
     <w:unhideWhenUsed/>
     <w:qFormat/>
@@ -621,7 +859,7 @@
       <w:keepNext/>
       <w:keepLines/>
       <w:spacing w:before="200" w:after="0"/>
-      <w:outlineLvl w:val="1"/>
+      <w:outlineLvl w:val="4"/>
     </w:pPr>
     <w:rPr>
       <w:rFonts w:asciiTheme="majorHAnsi" w:eastAsiaTheme="majorEastAsia" w:hAnsiTheme="majorHAnsi" w:cstheme="majorBidi"/>
@@ -632,15 +870,36 @@
       <w:szCs w:val="24"/>
     </w:rPr>
   </w:style>
-  <w:style w:type="paragraph" w:styleId="BlockQuote">
-    <w:name w:val="Block Quote"/>
+  <w:style w:type="paragraph" w:styleId="Heading6">
+    <w:name w:val="Heading 6"/>
     <w:basedOn w:val="Normal"/>
-    <w:next w:val="Normal"/>
+    <w:next w:val="BodyText"/>
     <w:uiPriority w:val="9"/>
     <w:unhideWhenUsed/>
     <w:qFormat/>
     <w:pPr>
+      <w:keepNext/>
+      <w:keepLines/>
+      <w:spacing w:before="200" w:after="0"/>
+      <w:outlineLvl w:val="5"/>
+    </w:pPr>
+    <w:rPr>
+      <w:rFonts w:asciiTheme="majorHAnsi" w:eastAsiaTheme="majorEastAsia" w:hAnsiTheme="majorHAnsi" w:cstheme="majorBidi"/>
+      <w:color w:val="4F81BD" w:themeColor="accent1"/>
+      <w:sz w:val="24"/>
+      <w:szCs w:val="24"/>
+    </w:rPr>
+  </w:style>
+  <w:style w:type="paragraph" w:styleId="BlockText">
+    <w:name w:val="Block Text"/>
+    <w:basedOn w:val="BodyText"/>
+    <w:next w:val="BodyText"/>
+    <w:uiPriority w:val="9"/>
+    <w:unhideWhenUsed/>
+    <w:qFormat/>
+    <w:pPr>
       <w:spacing w:before="100" w:after="100"/>
+      <w:ind w:firstLine="0"/>
     </w:pPr>
     <w:rPr>
       <w:rFonts w:asciiTheme="majorHAnsi" w:eastAsiaTheme="majorEastAsia" w:hAnsiTheme="majorHAnsi" w:cstheme="majorBidi"/>
@@ -648,6 +907,14 @@
       <w:sz w:val="20"/>
       <w:szCs w:val="20"/>
     </w:rPr>
+  </w:style>
+  <w:style w:type="paragraph" w:styleId="FootnoteText">
+    <w:name w:val="Footnote Text"/>
+    <w:basedOn w:val="Normal"/>
+    <w:next w:val="FootnoteText"/>
+    <w:uiPriority w:val="9"/>
+    <w:unhideWhenUsed/>
+    <w:qFormat/>
   </w:style>
   <w:style w:type="character" w:default="1" w:styleId="DefaultParagraphFont">
     <w:name w:val="Default Paragraph Font"/>
@@ -669,7 +936,7 @@
       </w:tblCellMar>
     </w:tblPr>
   </w:style>
-  <w:style w:type="paragraph" w:styleId="DefinitionTerm">
+  <w:style w:type="paragraph" w:customStyle="1" w:styleId="DefinitionTerm">
     <w:name w:val="Definition Term"/>
     <w:basedOn w:val="Normal"/>
     <w:next w:val="Definition"/>
@@ -682,39 +949,42 @@
       <w:b/>
     </w:rPr>
   </w:style>
-  <w:style w:type="paragraph" w:styleId="Definition">
+  <w:style w:type="paragraph" w:customStyle="1" w:styleId="Definition">
     <w:name w:val="Definition"/>
     <w:basedOn w:val="Normal"/>
   </w:style>
-  <w:style w:type="paragraph" w:styleId="BodyText">
-    <w:name w:val="Body Text"/>
+  <w:style w:type="paragraph" w:styleId="Caption">
+    <w:name w:val="Caption"/>
     <w:basedOn w:val="Normal"/>
     <w:link w:val="BodyTextChar"/>
     <w:pPr>
-      <w:spacing w:after="120"/>
-    </w:pPr>
-  </w:style>
-  <w:style w:type="paragraph" w:styleId="TableCaption">
+      <w:spacing w:before="0" w:after="120"/>
+    </w:pPr>
+    <w:rPr>
+      <w:i/>
+    </w:rPr>
+  </w:style>
+  <w:style w:type="paragraph" w:customStyle="1" w:styleId="TableCaption">
     <w:name w:val="Table Caption"/>
+    <w:basedOn w:val="Caption"/>
+    <w:pPr>
+      <w:keepNext/>
+    </w:pPr>
+  </w:style>
+  <w:style w:type="paragraph" w:customStyle="1" w:styleId="ImageCaption">
+    <w:name w:val="Image Caption"/>
+    <w:basedOn w:val="Caption"/>
+  </w:style>
+  <w:style w:type="paragraph" w:customStyle="1" w:styleId="Figure">
+    <w:name w:val="Figure"/>
     <w:basedOn w:val="Normal"/>
-    <w:link w:val="BodyTextChar"/>
-    <w:pPr>
-      <w:spacing w:before="0" w:after="120"/>
-    </w:pPr>
-    <w:rPr>
-      <w:i/>
-    </w:rPr>
-  </w:style>
-  <w:style w:type="paragraph" w:styleId="ImageCaption">
-    <w:name w:val="Image Caption"/>
-    <w:basedOn w:val="Normal"/>
-    <w:link w:val="BodyTextChar"/>
-    <w:pPr>
-      <w:spacing w:before="0" w:after="120"/>
-    </w:pPr>
-    <w:rPr>
-      <w:i/>
-    </w:rPr>
+  </w:style>
+  <w:style w:type="paragraph" w:customStyle="1" w:styleId="FigureWithCaption">
+    <w:name w:val="Figure with Caption"/>
+    <w:basedOn w:val="Figure"/>
+    <w:pPr>
+      <w:keepNext/>
+    </w:pPr>
   </w:style>
   <w:style w:type="character" w:customStyle="1" w:styleId="BodyTextChar">
     <w:name w:val="Body Text Char"/>
@@ -729,18 +999,36 @@
       <w:sz w:val="22"/>
     </w:rPr>
   </w:style>
-  <w:style w:type="character" w:customStyle="1" w:styleId="FootnoteRef">
-    <w:name w:val="Footnote Ref"/>
+  <w:style w:type="character" w:styleId="FootnoteReference">
+    <w:name w:val="Footnote Reference"/>
     <w:basedOn w:val="BodyTextChar"/>
     <w:rPr>
       <w:vertAlign w:val="superscript"/>
     </w:rPr>
   </w:style>
-  <w:style w:type="character" w:customStyle="1" w:styleId="Link">
-    <w:name w:val="Link"/>
+  <w:style w:type="character" w:styleId="Hyperlink">
+    <w:name w:val="Hyperlink"/>
     <w:basedOn w:val="BodyTextChar"/>
     <w:rPr>
       <w:color w:val="4F81BD" w:themeColor="accent1"/>
+    </w:rPr>
+  </w:style>
+  <w:style w:type="paragraph" w:styleId="TOCHeading">
+    <w:name w:val="TOC Heading"/>
+    <w:basedOn w:val="Heading1"/>
+    <w:next w:val="BodyText"/>
+    <w:uiPriority w:val="39"/>
+    <w:unhideWhenUsed/>
+    <w:qFormat/>
+    <w:pPr>
+      <w:spacing w:before="240" w:line="259" w:lineRule="auto"/>
+      <w:outlineLvl w:val="9"/>
+    </w:pPr>
+    <w:rPr>
+      <w:rFonts w:asciiTheme="majorHAnsi" w:eastAsiaTheme="majorEastAsia" w:hAnsiTheme="majorHAnsi" w:cstheme="majorBidi"/>
+      <w:b w:val="0"/>
+      <w:bCs w:val="0"/>
+      <w:color w:val="365F91" w:themeColor="accent1" w:themeShade="BF"/>
     </w:rPr>
   </w:style>
   <w:style w:type="paragraph" w:customStyle="1" w:styleId="SourceCode">
@@ -787,6 +1075,13 @@
       <w:color w:val="40a070"/>
     </w:rPr>
   </w:style>
+  <w:style w:type="character" w:customStyle="1" w:styleId="ConstantTok">
+    <w:name w:val="ConstantTok"/>
+    <w:basedOn w:val="VerbatimChar"/>
+    <w:rPr>
+      <w:color w:val="880000"/>
+    </w:rPr>
+  </w:style>
   <w:style w:type="character" w:customStyle="1" w:styleId="CharTok">
     <w:name w:val="CharTok"/>
     <w:basedOn w:val="VerbatimChar"/>
@@ -794,6 +1089,13 @@
       <w:color w:val="4070a0"/>
     </w:rPr>
   </w:style>
+  <w:style w:type="character" w:customStyle="1" w:styleId="SpecialCharTok">
+    <w:name w:val="SpecialCharTok"/>
+    <w:basedOn w:val="VerbatimChar"/>
+    <w:rPr>
+      <w:color w:val="4070a0"/>
+    </w:rPr>
+  </w:style>
   <w:style w:type="character" w:customStyle="1" w:styleId="StringTok">
     <w:name w:val="StringTok"/>
     <w:basedOn w:val="VerbatimChar"/>
@@ -801,6 +1103,25 @@
       <w:color w:val="4070a0"/>
     </w:rPr>
   </w:style>
+  <w:style w:type="character" w:customStyle="1" w:styleId="VerbatimStringTok">
+    <w:name w:val="VerbatimStringTok"/>
+    <w:basedOn w:val="VerbatimChar"/>
+    <w:rPr>
+      <w:color w:val="4070a0"/>
+    </w:rPr>
+  </w:style>
+  <w:style w:type="character" w:customStyle="1" w:styleId="SpecialStringTok">
+    <w:name w:val="SpecialStringTok"/>
+    <w:basedOn w:val="VerbatimChar"/>
+    <w:rPr>
+      <w:color w:val="bb6688"/>
+    </w:rPr>
+  </w:style>
+  <w:style w:type="character" w:customStyle="1" w:styleId="ImportTok">
+    <w:name w:val="ImportTok"/>
+    <w:basedOn w:val="VerbatimChar"/>
+    <w:rPr/>
+  </w:style>
   <w:style w:type="character" w:customStyle="1" w:styleId="CommentTok">
     <w:name w:val="CommentTok"/>
     <w:basedOn w:val="VerbatimChar"/>
@@ -809,6 +1130,32 @@
       <w:i/>
     </w:rPr>
   </w:style>
+  <w:style w:type="character" w:customStyle="1" w:styleId="DocumentationTok">
+    <w:name w:val="DocumentationTok"/>
+    <w:basedOn w:val="VerbatimChar"/>
+    <w:rPr>
+      <w:color w:val="ba2121"/>
+      <w:i/>
+    </w:rPr>
+  </w:style>
+  <w:style w:type="character" w:customStyle="1" w:styleId="AnnotationTok">
+    <w:name w:val="AnnotationTok"/>
+    <w:basedOn w:val="VerbatimChar"/>
+    <w:rPr>
+      <w:color w:val="60a0b0"/>
+      <w:b/>
+      <w:i/>
+    </w:rPr>
+  </w:style>
+  <w:style w:type="character" w:customStyle="1" w:styleId="CommentVarTok">
+    <w:name w:val="CommentVarTok"/>
+    <w:basedOn w:val="VerbatimChar"/>
+    <w:rPr>
+      <w:color w:val="60a0b0"/>
+      <w:b/>
+      <w:i/>
+    </w:rPr>
+  </w:style>
   <w:style w:type="character" w:customStyle="1" w:styleId="OtherTok">
     <w:name w:val="OtherTok"/>
     <w:basedOn w:val="VerbatimChar"/>
@@ -816,6 +1163,82 @@
       <w:color w:val="007020"/>
     </w:rPr>
   </w:style>
+  <w:style w:type="character" w:customStyle="1" w:styleId="FunctionTok">
+    <w:name w:val="FunctionTok"/>
+    <w:basedOn w:val="VerbatimChar"/>
+    <w:rPr>
+      <w:color w:val="06287e"/>
+    </w:rPr>
+  </w:style>
+  <w:style w:type="character" w:customStyle="1" w:styleId="VariableTok">
+    <w:name w:val="VariableTok"/>
+    <w:basedOn w:val="VerbatimChar"/>
+    <w:rPr>
+      <w:color w:val="19177c"/>
+    </w:rPr>
+  </w:style>
+  <w:style w:type="character" w:customStyle="1" w:styleId="ControlFlowTok">
+    <w:name w:val="ControlFlowTok"/>
+    <w:basedOn w:val="VerbatimChar"/>
+    <w:rPr>
+      <w:color w:val="007020"/>
+      <w:b/>
+    </w:rPr>
+  </w:style>
+  <w:style w:type="character" w:customStyle="1" w:styleId="OperatorTok">
+    <w:name w:val="OperatorTok"/>
+    <w:basedOn w:val="VerbatimChar"/>
+    <w:rPr>
+      <w:color w:val="666666"/>
+    </w:rPr>
+  </w:style>
+  <w:style w:type="character" w:customStyle="1" w:styleId="BuiltInTok">
+    <w:name w:val="BuiltInTok"/>
+    <w:basedOn w:val="VerbatimChar"/>
+    <w:rPr/>
+  </w:style>
+  <w:style w:type="character" w:customStyle="1" w:styleId="ExtensionTok">
+    <w:name w:val="ExtensionTok"/>
+    <w:basedOn w:val="VerbatimChar"/>
+    <w:rPr/>
+  </w:style>
+  <w:style w:type="character" w:customStyle="1" w:styleId="PreprocessorTok">
+    <w:name w:val="PreprocessorTok"/>
+    <w:basedOn w:val="VerbatimChar"/>
+    <w:rPr>
+      <w:color w:val="bc7a00"/>
+    </w:rPr>
+  </w:style>
+  <w:style w:type="character" w:customStyle="1" w:styleId="AttributeTok">
+    <w:name w:val="AttributeTok"/>
+    <w:basedOn w:val="VerbatimChar"/>
+    <w:rPr>
+      <w:color w:val="7d9029"/>
+    </w:rPr>
+  </w:style>
+  <w:style w:type="character" w:customStyle="1" w:styleId="RegionMarkerTok">
+    <w:name w:val="RegionMarkerTok"/>
+    <w:basedOn w:val="VerbatimChar"/>
+    <w:rPr/>
+  </w:style>
+  <w:style w:type="character" w:customStyle="1" w:styleId="InformationTok">
+    <w:name w:val="InformationTok"/>
+    <w:basedOn w:val="VerbatimChar"/>
+    <w:rPr>
+      <w:color w:val="60a0b0"/>
+      <w:b/>
+      <w:i/>
+    </w:rPr>
+  </w:style>
+  <w:style w:type="character" w:customStyle="1" w:styleId="WarningTok">
+    <w:name w:val="WarningTok"/>
+    <w:basedOn w:val="VerbatimChar"/>
+    <w:rPr>
+      <w:color w:val="60a0b0"/>
+      <w:b/>
+      <w:i/>
+    </w:rPr>
+  </w:style>
   <w:style w:type="character" w:customStyle="1" w:styleId="AlertTok">
     <w:name w:val="AlertTok"/>
     <w:basedOn w:val="VerbatimChar"/>
@@ -823,18 +1246,6 @@
       <w:color w:val="ff0000"/>
       <w:b/>
     </w:rPr>
-  </w:style>
-  <w:style w:type="character" w:customStyle="1" w:styleId="FunctionTok">
-    <w:name w:val="FunctionTok"/>
-    <w:basedOn w:val="VerbatimChar"/>
-    <w:rPr>
-      <w:color w:val="06287e"/>
-    </w:rPr>
-  </w:style>
-  <w:style w:type="character" w:customStyle="1" w:styleId="RegionMarkerTok">
-    <w:name w:val="RegionMarkerTok"/>
-    <w:basedOn w:val="VerbatimChar"/>
-    <w:rPr/>
   </w:style>
   <w:style w:type="character" w:customStyle="1" w:styleId="ErrorTok">
     <w:name w:val="ErrorTok"/>

</xml_diff>

<commit_message>
expanding hobbies a little bit
</commit_message>
<xml_diff>
--- a/CV-Mat-Stace.docx
+++ b/CV-Mat-Stace.docx
@@ -437,7 +437,7 @@
         <w:pStyle w:val="FirstParagraph"/>
       </w:pPr>
       <w:r>
-        <w:t xml:space="preserve">Outside of work I hold a full amateur radio licence, and am an occasional bicycle tourist. I also have an interest in sim-racing, and have altogether too many arduinos, raspberry pis, etc. sitting in my solutions drawer, waiting for me to find their problem.</w:t>
+        <w:t xml:space="preserve">Outside of work I hold a full amateur radio licence with a particular interest in satellites and digital modes, and am an occasional bicycle tourist. I also have an interest in sim-racing, and have altogether too many arduinos, raspberry pis, etc. sitting in my solutions drawer, waiting for me to find their problem.</w:t>
       </w:r>
     </w:p>
     <w:sectPr/>
@@ -548,7 +548,7 @@
     </w:lvl>
   </w:abstractNum>
   <w:abstractNum w:abstractNumId="990">
-    <w:nsid w:val="91749ebe"/>
+    <w:nsid w:val="30cb0b0e"/>
     <w:multiLevelType w:val="multilevel"/>
     <w:lvl w:ilvl="0">
       <w:numFmt w:val="bullet"/>

</xml_diff>

<commit_message>
s/GSCE/GCSE/  whoops, that has been there ages...
</commit_message>
<xml_diff>
--- a/CV-Mat-Stace.docx
+++ b/CV-Mat-Stace.docx
@@ -6,61 +6,60 @@
       <w:pPr>
         <w:pStyle w:val="Heading1"/>
       </w:pPr>
-      <w:bookmarkStart w:id="21" w:name="mat-stace"/>
+      <w:bookmarkStart w:id="20" w:name="mat-stace"/>
+      <w:r>
+        <w:t xml:space="preserve">Mat Stace</w:t>
+      </w:r>
+      <w:bookmarkEnd w:id="20"/>
+    </w:p>
+    <w:p>
+      <w:pPr>
+        <w:pStyle w:val="FirstParagraph"/>
+      </w:pPr>
+      <w:r>
+        <w:t xml:space="preserve">cv@matstace.me.uk</w:t>
+      </w:r>
+      <w:r>
+        <w:br w:type="textWrapping"/>
+      </w:r>
+      <w:r>
+        <w:t xml:space="preserve">+44 20 3422 6287</w:t>
+      </w:r>
+    </w:p>
+    <w:p>
+      <w:pPr>
+        <w:pStyle w:val="Heading2"/>
+      </w:pPr>
+      <w:bookmarkStart w:id="21" w:name="summary"/>
+      <w:r>
+        <w:t xml:space="preserve">Summary</w:t>
+      </w:r>
       <w:bookmarkEnd w:id="21"/>
-      <w:r>
-        <w:t xml:space="preserve">Mat Stace</w:t>
-      </w:r>
     </w:p>
     <w:p>
       <w:pPr>
         <w:pStyle w:val="FirstParagraph"/>
       </w:pPr>
       <w:r>
-        <w:t xml:space="preserve">cv@matstace.me.uk</w:t>
-      </w:r>
-      <w:r>
-        <w:br w:type="textWrapping"/>
-      </w:r>
-      <w:r>
-        <w:t xml:space="preserve">+44 20 3422 6287</w:t>
+        <w:t xml:space="preserve">A Web Operations / Linux Infrastructure Engineer with a keen interest in technology, and in particular how the infrastructure / systems department can fully integrate with the entire business to improve communication and processes throughout the whole company.</w:t>
       </w:r>
     </w:p>
     <w:p>
       <w:pPr>
         <w:pStyle w:val="Heading2"/>
       </w:pPr>
-      <w:bookmarkStart w:id="22" w:name="summary"/>
+      <w:bookmarkStart w:id="22" w:name="work-experience"/>
+      <w:r>
+        <w:t xml:space="preserve">Work Experience</w:t>
+      </w:r>
       <w:bookmarkEnd w:id="22"/>
-      <w:r>
-        <w:t xml:space="preserve">Summary</w:t>
-      </w:r>
-    </w:p>
-    <w:p>
-      <w:pPr>
-        <w:pStyle w:val="FirstParagraph"/>
-      </w:pPr>
-      <w:r>
-        <w:t xml:space="preserve">A Web Operations / Linux Infrastructure Engineer with a keen interest in technology, and in particular how the infrastructure / systems department can fully integrate with the entire business to improve communication and processes throughout the whole company.</w:t>
-      </w:r>
-    </w:p>
-    <w:p>
-      <w:pPr>
-        <w:pStyle w:val="Heading2"/>
-      </w:pPr>
-      <w:bookmarkStart w:id="23" w:name="work-experience"/>
-      <w:bookmarkEnd w:id="23"/>
-      <w:r>
-        <w:t xml:space="preserve">Work Experience</w:t>
-      </w:r>
     </w:p>
     <w:p>
       <w:pPr>
         <w:pStyle w:val="Heading3"/>
       </w:pPr>
-      <w:bookmarkStart w:id="25" w:name="sportpursuit-london-uk"/>
-      <w:bookmarkEnd w:id="25"/>
-      <w:hyperlink r:id="rId24">
+      <w:bookmarkStart w:id="24" w:name="sportpursuit-london-uk"/>
+      <w:hyperlink r:id="rId23">
         <w:r>
           <w:rPr>
             <w:rStyle w:val="Hyperlink"/>
@@ -71,16 +70,17 @@
       <w:r>
         <w:t xml:space="preserve">, London, UK</w:t>
       </w:r>
+      <w:bookmarkEnd w:id="24"/>
     </w:p>
     <w:p>
       <w:pPr>
         <w:pStyle w:val="Heading4"/>
       </w:pPr>
-      <w:bookmarkStart w:id="26" w:name="devops-engineer---january-2016-to-present"/>
-      <w:bookmarkEnd w:id="26"/>
+      <w:bookmarkStart w:id="25" w:name="devops-engineer---january-2016-to-present"/>
       <w:r>
         <w:t xml:space="preserve">DevOps Engineer - January 2016 to Present</w:t>
       </w:r>
+      <w:bookmarkEnd w:id="25"/>
     </w:p>
     <w:p>
       <w:pPr>
@@ -94,9 +94,8 @@
       <w:pPr>
         <w:pStyle w:val="Heading3"/>
       </w:pPr>
-      <w:bookmarkStart w:id="28" w:name="method-studios-london-uk"/>
-      <w:bookmarkEnd w:id="28"/>
-      <w:hyperlink r:id="rId27">
+      <w:bookmarkStart w:id="27" w:name="method-studios-london-uk"/>
+      <w:hyperlink r:id="rId26">
         <w:r>
           <w:rPr>
             <w:rStyle w:val="Hyperlink"/>
@@ -107,16 +106,17 @@
       <w:r>
         <w:t xml:space="preserve">, London, UK</w:t>
       </w:r>
+      <w:bookmarkEnd w:id="27"/>
     </w:p>
     <w:p>
       <w:pPr>
         <w:pStyle w:val="Heading4"/>
       </w:pPr>
-      <w:bookmarkStart w:id="29" w:name="senior-systems-engineer---june-2014-to-december-2015"/>
-      <w:bookmarkEnd w:id="29"/>
+      <w:bookmarkStart w:id="28" w:name="senior-systems-engineer---june-2014-to-december-2015"/>
       <w:r>
         <w:t xml:space="preserve">Senior Systems Engineer - June 2014 to December 2015</w:t>
       </w:r>
+      <w:bookmarkEnd w:id="28"/>
     </w:p>
     <w:p>
       <w:pPr>
@@ -138,9 +138,8 @@
       <w:pPr>
         <w:pStyle w:val="Heading3"/>
       </w:pPr>
-      <w:bookmarkStart w:id="31" w:name="digital-london-uk"/>
-      <w:bookmarkEnd w:id="31"/>
-      <w:hyperlink r:id="rId30">
+      <w:bookmarkStart w:id="30" w:name="digital-london-uk"/>
+      <w:hyperlink r:id="rId29">
         <w:r>
           <w:rPr>
             <w:rStyle w:val="Hyperlink"/>
@@ -151,16 +150,17 @@
       <w:r>
         <w:t xml:space="preserve">, London, UK</w:t>
       </w:r>
+      <w:bookmarkEnd w:id="30"/>
     </w:p>
     <w:p>
       <w:pPr>
         <w:pStyle w:val="Heading4"/>
       </w:pPr>
-      <w:bookmarkStart w:id="32" w:name="web-operations-engineer---june-2011-to-june-2014"/>
-      <w:bookmarkEnd w:id="32"/>
+      <w:bookmarkStart w:id="31" w:name="web-operations-engineer---june-2011-to-june-2014"/>
       <w:r>
         <w:t xml:space="preserve">Web Operations Engineer - June 2011 to June 2014</w:t>
       </w:r>
+      <w:bookmarkEnd w:id="31"/>
     </w:p>
     <w:p>
       <w:pPr>
@@ -190,9 +190,8 @@
       <w:pPr>
         <w:pStyle w:val="Heading3"/>
       </w:pPr>
-      <w:bookmarkStart w:id="34" w:name="research-now-london-uk"/>
-      <w:bookmarkEnd w:id="34"/>
-      <w:hyperlink r:id="rId33">
+      <w:bookmarkStart w:id="33" w:name="research-now-london-uk"/>
+      <w:hyperlink r:id="rId32">
         <w:r>
           <w:rPr>
             <w:rStyle w:val="Hyperlink"/>
@@ -203,16 +202,17 @@
       <w:r>
         <w:t xml:space="preserve">, London, UK</w:t>
       </w:r>
+      <w:bookmarkEnd w:id="33"/>
     </w:p>
     <w:p>
       <w:pPr>
         <w:pStyle w:val="Heading4"/>
       </w:pPr>
-      <w:bookmarkStart w:id="35" w:name="unix-administrator-and-postmaster---november-2010-to-june-2011"/>
-      <w:bookmarkEnd w:id="35"/>
+      <w:bookmarkStart w:id="34" w:name="unix-administrator-and-postmaster---november-2010-to-june-2011"/>
       <w:r>
         <w:t xml:space="preserve">Unix Administrator and Postmaster - November 2010 to June 2011</w:t>
       </w:r>
+      <w:bookmarkEnd w:id="34"/>
     </w:p>
     <w:p>
       <w:pPr>
@@ -226,9 +226,8 @@
       <w:pPr>
         <w:pStyle w:val="Heading3"/>
       </w:pPr>
-      <w:bookmarkStart w:id="37" w:name="distilled-london-uk"/>
-      <w:bookmarkEnd w:id="37"/>
-      <w:hyperlink r:id="rId36">
+      <w:bookmarkStart w:id="36" w:name="distilled-london-uk"/>
+      <w:hyperlink r:id="rId35">
         <w:r>
           <w:rPr>
             <w:rStyle w:val="Hyperlink"/>
@@ -239,26 +238,27 @@
       <w:r>
         <w:t xml:space="preserve">, London, UK</w:t>
       </w:r>
+      <w:bookmarkEnd w:id="36"/>
     </w:p>
     <w:p>
       <w:pPr>
         <w:pStyle w:val="Heading4"/>
       </w:pPr>
-      <w:bookmarkStart w:id="38" w:name="system-administrator---january-2010-to-november-2010"/>
+      <w:bookmarkStart w:id="37" w:name="system-administrator---january-2010-to-november-2010"/>
+      <w:r>
+        <w:t xml:space="preserve">System Administrator - January 2010 to November 2010</w:t>
+      </w:r>
+      <w:bookmarkEnd w:id="37"/>
+    </w:p>
+    <w:p>
+      <w:pPr>
+        <w:pStyle w:val="Heading4"/>
+      </w:pPr>
+      <w:bookmarkStart w:id="38" w:name="developer---october-2008-to-november-2010"/>
+      <w:r>
+        <w:t xml:space="preserve">Developer - October 2008 to November 2010</w:t>
+      </w:r>
       <w:bookmarkEnd w:id="38"/>
-      <w:r>
-        <w:t xml:space="preserve">System Administrator - January 2010 to November 2010</w:t>
-      </w:r>
-    </w:p>
-    <w:p>
-      <w:pPr>
-        <w:pStyle w:val="Heading4"/>
-      </w:pPr>
-      <w:bookmarkStart w:id="39" w:name="developer---october-2008-to-november-2010"/>
-      <w:bookmarkEnd w:id="39"/>
-      <w:r>
-        <w:t xml:space="preserve">Developer - October 2008 to November 2010</w:t>
-      </w:r>
     </w:p>
     <w:p>
       <w:pPr>
@@ -272,9 +272,8 @@
       <w:pPr>
         <w:pStyle w:val="Heading3"/>
       </w:pPr>
-      <w:bookmarkStart w:id="41" w:name="colewood-internet-essex-uk"/>
-      <w:bookmarkEnd w:id="41"/>
-      <w:hyperlink r:id="rId40">
+      <w:bookmarkStart w:id="40" w:name="colewood-internet-essex-uk"/>
+      <w:hyperlink r:id="rId39">
         <w:r>
           <w:rPr>
             <w:rStyle w:val="Hyperlink"/>
@@ -285,57 +284,57 @@
       <w:r>
         <w:t xml:space="preserve">, Essex, UK</w:t>
       </w:r>
+      <w:bookmarkEnd w:id="40"/>
     </w:p>
     <w:p>
       <w:pPr>
         <w:pStyle w:val="Heading4"/>
       </w:pPr>
-      <w:bookmarkStart w:id="42" w:name="developer---march-2004-to-september-2008"/>
+      <w:bookmarkStart w:id="41" w:name="developer---march-2004-to-september-2008"/>
+      <w:r>
+        <w:t xml:space="preserve">Developer - March 2004 to September 2008</w:t>
+      </w:r>
+      <w:bookmarkEnd w:id="41"/>
+    </w:p>
+    <w:p>
+      <w:pPr>
+        <w:pStyle w:val="FirstParagraph"/>
+      </w:pPr>
+      <w:r>
+        <w:t xml:space="preserve">Although my role at Colewood was that of web application developer (using the LAMP stack), Colewood was a company of three people, and as</w:t>
+      </w:r>
+      <w:r>
+        <w:t xml:space="preserve"> </w:t>
+      </w:r>
+      <w:r>
+        <w:t xml:space="preserve">“</w:t>
+      </w:r>
+      <w:r>
+        <w:t xml:space="preserve">the techie one</w:t>
+      </w:r>
+      <w:r>
+        <w:t xml:space="preserve">”</w:t>
+      </w:r>
+      <w:r>
+        <w:t xml:space="preserve">, I also dealt with the servers (although we used a semi-managed hosting solution, so there was a lot of hand holding from the hosting companies we used). In addition to the LAMP development and dealing with servers, I also designed and built a VoIP system based on Asterisk, with the dual objectives of reducing the operating expenditure with BT, and also allowing the creation of a virtual office, to begin the transition to remote working.</w:t>
+      </w:r>
+    </w:p>
+    <w:p>
+      <w:pPr>
+        <w:pStyle w:val="Heading2"/>
+      </w:pPr>
+      <w:bookmarkStart w:id="42" w:name="education"/>
+      <w:r>
+        <w:t xml:space="preserve">Education</w:t>
+      </w:r>
       <w:bookmarkEnd w:id="42"/>
-      <w:r>
-        <w:t xml:space="preserve">Developer - March 2004 to September 2008</w:t>
-      </w:r>
-    </w:p>
-    <w:p>
-      <w:pPr>
-        <w:pStyle w:val="FirstParagraph"/>
-      </w:pPr>
-      <w:r>
-        <w:t xml:space="preserve">Although my role at Colewood was that of web application developer (using the LAMP stack), Colewood was a company of three people, and as</w:t>
-      </w:r>
-      <w:r>
-        <w:t xml:space="preserve"> </w:t>
-      </w:r>
-      <w:r>
-        <w:t xml:space="preserve">“</w:t>
-      </w:r>
-      <w:r>
-        <w:t xml:space="preserve">the techie one</w:t>
-      </w:r>
-      <w:r>
-        <w:t xml:space="preserve">”</w:t>
-      </w:r>
-      <w:r>
-        <w:t xml:space="preserve">, I also dealt with the servers (although we used a semi-managed hosting solution, so there was a lot of hand holding from the hosting companies we used). In addition to the LAMP development and dealing with servers, I also designed and built a VoIP system based on Asterisk, with the dual objectives of reducing the operating expenditure with BT, and also allowing the creation of a virtual office, to begin the transition to remote working.</w:t>
-      </w:r>
-    </w:p>
-    <w:p>
-      <w:pPr>
-        <w:pStyle w:val="Heading2"/>
-      </w:pPr>
-      <w:bookmarkStart w:id="43" w:name="education"/>
-      <w:bookmarkEnd w:id="43"/>
-      <w:r>
-        <w:t xml:space="preserve">Education</w:t>
-      </w:r>
     </w:p>
     <w:p>
       <w:pPr>
         <w:pStyle w:val="Heading3"/>
       </w:pPr>
-      <w:bookmarkStart w:id="45" w:name="university-of-portsmouth"/>
-      <w:bookmarkEnd w:id="45"/>
-      <w:hyperlink r:id="rId44">
+      <w:bookmarkStart w:id="44" w:name="university-of-portsmouth"/>
+      <w:hyperlink r:id="rId43">
         <w:r>
           <w:rPr>
             <w:rStyle w:val="Hyperlink"/>
@@ -343,94 +342,95 @@
           <w:t xml:space="preserve">University of Portsmouth</w:t>
         </w:r>
       </w:hyperlink>
+      <w:bookmarkEnd w:id="44"/>
     </w:p>
     <w:p>
       <w:pPr>
         <w:pStyle w:val="Heading4"/>
       </w:pPr>
-      <w:bookmarkStart w:id="46" w:name="bsc-hons-internet-technology---2000-to-2003"/>
+      <w:bookmarkStart w:id="45" w:name="bsc-hons-internet-technology---2000-to-2003"/>
+      <w:r>
+        <w:t xml:space="preserve">2:1 BSc (Hons) Internet Technology - 2000 to 2003</w:t>
+      </w:r>
+      <w:bookmarkEnd w:id="45"/>
+    </w:p>
+    <w:p>
+      <w:pPr>
+        <w:pStyle w:val="Heading3"/>
+      </w:pPr>
+      <w:bookmarkStart w:id="46" w:name="queen-elizabeth-i-sixth-form-college-darlington---1995-to-1997"/>
+      <w:r>
+        <w:t xml:space="preserve">Queen Elizabeth I Sixth Form College, Darlington - 1995 to 1997</w:t>
+      </w:r>
       <w:bookmarkEnd w:id="46"/>
-      <w:r>
-        <w:t xml:space="preserve">2:1 BSc (Hons) Internet Technology - 2000 to 2003</w:t>
+    </w:p>
+    <w:p>
+      <w:pPr>
+        <w:pStyle w:val="Heading4"/>
+      </w:pPr>
+      <w:bookmarkStart w:id="47" w:name="a-levels"/>
+      <w:r>
+        <w:t xml:space="preserve">A-Levels</w:t>
+      </w:r>
+      <w:bookmarkEnd w:id="47"/>
+    </w:p>
+    <w:p>
+      <w:pPr>
+        <w:pStyle w:val="FirstParagraph"/>
+      </w:pPr>
+      <w:r>
+        <w:t xml:space="preserve">Physics - B</w:t>
+      </w:r>
+      <w:r>
+        <w:t xml:space="preserve"> </w:t>
+      </w:r>
+      <w:r>
+        <w:t xml:space="preserve">Mathematics - C</w:t>
+      </w:r>
+      <w:r>
+        <w:t xml:space="preserve"> </w:t>
+      </w:r>
+      <w:r>
+        <w:t xml:space="preserve">Information Technology - D</w:t>
       </w:r>
     </w:p>
     <w:p>
       <w:pPr>
         <w:pStyle w:val="Heading3"/>
       </w:pPr>
-      <w:bookmarkStart w:id="47" w:name="queen-elizabeth-i-sixth-form-college-darlington---1995-to-1997"/>
-      <w:bookmarkEnd w:id="47"/>
-      <w:r>
-        <w:t xml:space="preserve">Queen Elizabeth I Sixth Form College, Darlington - 1995 to 1997</w:t>
-      </w:r>
+      <w:bookmarkStart w:id="48" w:name="king-james-i-comprehensive-school-bishop-auckland---1990-to-1995"/>
+      <w:r>
+        <w:t xml:space="preserve">King James I Comprehensive School, Bishop Auckland - 1990 to 1995</w:t>
+      </w:r>
+      <w:bookmarkEnd w:id="48"/>
     </w:p>
     <w:p>
       <w:pPr>
         <w:pStyle w:val="Heading4"/>
       </w:pPr>
-      <w:bookmarkStart w:id="48" w:name="a-levels"/>
-      <w:bookmarkEnd w:id="48"/>
-      <w:r>
-        <w:t xml:space="preserve">A-Levels</w:t>
-      </w:r>
+      <w:bookmarkStart w:id="49" w:name="gcses"/>
+      <w:r>
+        <w:t xml:space="preserve">GCSEs</w:t>
+      </w:r>
+      <w:bookmarkEnd w:id="49"/>
     </w:p>
     <w:p>
       <w:pPr>
         <w:pStyle w:val="FirstParagraph"/>
       </w:pPr>
       <w:r>
-        <w:t xml:space="preserve">Physics - B</w:t>
-      </w:r>
-      <w:r>
-        <w:t xml:space="preserve"> </w:t>
-      </w:r>
-      <w:r>
-        <w:t xml:space="preserve">Mathematics - C</w:t>
-      </w:r>
-      <w:r>
-        <w:t xml:space="preserve"> </w:t>
-      </w:r>
-      <w:r>
-        <w:t xml:space="preserve">Information Technology - D</w:t>
-      </w:r>
-    </w:p>
-    <w:p>
-      <w:pPr>
-        <w:pStyle w:val="Heading3"/>
-      </w:pPr>
-      <w:bookmarkStart w:id="49" w:name="king-james-i-comprehensive-school-bishop-auckland---1990-to-1995"/>
-      <w:bookmarkEnd w:id="49"/>
-      <w:r>
-        <w:t xml:space="preserve">King James I Comprehensive School, Bishop Auckland - 1990 to 1995</w:t>
-      </w:r>
-    </w:p>
-    <w:p>
-      <w:pPr>
-        <w:pStyle w:val="Heading4"/>
-      </w:pPr>
-      <w:bookmarkStart w:id="50" w:name="gsces"/>
+        <w:t xml:space="preserve">Ten GCSEs including Maths, Science and English.</w:t>
+      </w:r>
+    </w:p>
+    <w:p>
+      <w:pPr>
+        <w:pStyle w:val="Heading2"/>
+      </w:pPr>
+      <w:bookmarkStart w:id="50" w:name="hobbies-and-other-interests"/>
+      <w:r>
+        <w:t xml:space="preserve">Hobbies and Other Interests</w:t>
+      </w:r>
       <w:bookmarkEnd w:id="50"/>
-      <w:r>
-        <w:t xml:space="preserve">GSCEs</w:t>
-      </w:r>
-    </w:p>
-    <w:p>
-      <w:pPr>
-        <w:pStyle w:val="FirstParagraph"/>
-      </w:pPr>
-      <w:r>
-        <w:t xml:space="preserve">Ten GCSEs including Maths, Science and English.</w:t>
-      </w:r>
-    </w:p>
-    <w:p>
-      <w:pPr>
-        <w:pStyle w:val="Heading2"/>
-      </w:pPr>
-      <w:bookmarkStart w:id="51" w:name="hobbies-and-other-interests"/>
-      <w:bookmarkEnd w:id="51"/>
-      <w:r>
-        <w:t xml:space="preserve">Hobbies and Other Interests</w:t>
-      </w:r>
     </w:p>
     <w:p>
       <w:pPr>
@@ -443,6 +443,10 @@
     <w:sectPr/>
   </w:body>
 </w:document>
+</file>
+
+<file path=word/comments.xml><?xml version="1.0" encoding="utf-8"?>
+<w:comments xmlns:w="http://schemas.openxmlformats.org/wordprocessingml/2006/main" xmlns:m="http://schemas.openxmlformats.org/officeDocument/2006/math" xmlns:r="http://schemas.openxmlformats.org/officeDocument/2006/relationships" xmlns:o="urn:schemas-microsoft-com:office:office" xmlns:v="urn:schemas-microsoft-com:vml" xmlns:w10="urn:schemas-microsoft-com:office:word" xmlns:a="http://schemas.openxmlformats.org/drawingml/2006/main" xmlns:pic="http://schemas.openxmlformats.org/drawingml/2006/picture" xmlns:wp="http://schemas.openxmlformats.org/drawingml/2006/wordprocessingDrawing"/>
 </file>
 
 <file path=word/footnotes.xml><?xml version="1.0" encoding="utf-8"?>
@@ -466,8 +470,8 @@
 
 <file path=word/numbering.xml><?xml version="1.0" encoding="utf-8"?>
 <w:numbering xmlns:w="http://schemas.openxmlformats.org/wordprocessingml/2006/main">
-  <w:abstractNum w:abstractNumId="0">
-    <w:nsid w:val="e17f69ba"/>
+  <w:abstractNum w:abstractNumId="990">
+    <w:nsid w:val="170cd2de"/>
     <w:multiLevelType w:val="multilevel"/>
     <w:lvl w:ilvl="0">
       <w:numFmt w:val="bullet"/>
@@ -546,9 +550,31 @@
         <w:ind w:left="4800" w:hanging="480"/>
       </w:pPr>
     </w:lvl>
+    <w:lvl w:ilvl="7">
+      <w:numFmt w:val="bullet"/>
+      <w:lvlText w:val=" "/>
+      <w:lvlJc w:val="left"/>
+      <w:pPr>
+        <w:tabs>
+          <w:tab w:val="num" w:pos="5040"/>
+        </w:tabs>
+        <w:ind w:left="5520" w:hanging="480"/>
+      </w:pPr>
+    </w:lvl>
+    <w:lvl w:ilvl="8">
+      <w:numFmt w:val="bullet"/>
+      <w:lvlText w:val=" "/>
+      <w:lvlJc w:val="left"/>
+      <w:pPr>
+        <w:tabs>
+          <w:tab w:val="num" w:pos="5760"/>
+        </w:tabs>
+        <w:ind w:left="6240" w:hanging="480"/>
+      </w:pPr>
+    </w:lvl>
   </w:abstractNum>
   <w:abstractNum w:abstractNumId="990">
-    <w:nsid w:val="30cb0b0e"/>
+    <w:nsid w:val="2c1ae401"/>
     <w:multiLevelType w:val="multilevel"/>
     <w:lvl w:ilvl="0">
       <w:numFmt w:val="bullet"/>
@@ -627,9 +653,31 @@
         <w:ind w:left="4800" w:hanging="480"/>
       </w:pPr>
     </w:lvl>
+    <w:lvl w:ilvl="7">
+      <w:numFmt w:val="bullet"/>
+      <w:lvlText w:val=" "/>
+      <w:lvlJc w:val="left"/>
+      <w:pPr>
+        <w:tabs>
+          <w:tab w:val="num" w:pos="5040"/>
+        </w:tabs>
+        <w:ind w:left="5520" w:hanging="480"/>
+      </w:pPr>
+    </w:lvl>
+    <w:lvl w:ilvl="8">
+      <w:numFmt w:val="bullet"/>
+      <w:lvlText w:val=" "/>
+      <w:lvlJc w:val="left"/>
+      <w:pPr>
+        <w:tabs>
+          <w:tab w:val="num" w:pos="5760"/>
+        </w:tabs>
+        <w:ind w:left="6240" w:hanging="480"/>
+      </w:pPr>
+    </w:lvl>
   </w:abstractNum>
-  <w:num w:numId="1">
-    <w:abstractNumId w:val="0"/>
+  <w:num w:numId="1000">
+    <w:abstractNumId w:val="990"/>
   </w:num>
   <w:num w:numId="1000">
     <w:abstractNumId w:val="990"/>
@@ -890,6 +938,66 @@
       <w:szCs w:val="24"/>
     </w:rPr>
   </w:style>
+  <w:style w:type="paragraph" w:styleId="Heading7">
+    <w:name w:val="Heading 7"/>
+    <w:basedOn w:val="Normal"/>
+    <w:next w:val="BodyText"/>
+    <w:uiPriority w:val="9"/>
+    <w:unhideWhenUsed/>
+    <w:qFormat/>
+    <w:pPr>
+      <w:keepNext/>
+      <w:keepLines/>
+      <w:spacing w:before="200" w:after="0"/>
+      <w:outlineLvl w:val="6"/>
+    </w:pPr>
+    <w:rPr>
+      <w:rFonts w:asciiTheme="majorHAnsi" w:eastAsiaTheme="majorEastAsia" w:hAnsiTheme="majorHAnsi" w:cstheme="majorBidi"/>
+      <w:color w:val="4F81BD" w:themeColor="accent1"/>
+      <w:sz w:val="24"/>
+      <w:szCs w:val="24"/>
+    </w:rPr>
+  </w:style>
+  <w:style w:type="paragraph" w:styleId="Heading8">
+    <w:name w:val="Heading 8"/>
+    <w:basedOn w:val="Normal"/>
+    <w:next w:val="BodyText"/>
+    <w:uiPriority w:val="9"/>
+    <w:unhideWhenUsed/>
+    <w:qFormat/>
+    <w:pPr>
+      <w:keepNext/>
+      <w:keepLines/>
+      <w:spacing w:before="200" w:after="0"/>
+      <w:outlineLvl w:val="7"/>
+    </w:pPr>
+    <w:rPr>
+      <w:rFonts w:asciiTheme="majorHAnsi" w:eastAsiaTheme="majorEastAsia" w:hAnsiTheme="majorHAnsi" w:cstheme="majorBidi"/>
+      <w:color w:val="4F81BD" w:themeColor="accent1"/>
+      <w:sz w:val="24"/>
+      <w:szCs w:val="24"/>
+    </w:rPr>
+  </w:style>
+  <w:style w:type="paragraph" w:styleId="Heading9">
+    <w:name w:val="Heading 9"/>
+    <w:basedOn w:val="Normal"/>
+    <w:next w:val="BodyText"/>
+    <w:uiPriority w:val="9"/>
+    <w:unhideWhenUsed/>
+    <w:qFormat/>
+    <w:pPr>
+      <w:keepNext/>
+      <w:keepLines/>
+      <w:spacing w:before="200" w:after="0"/>
+      <w:outlineLvl w:val="8"/>
+    </w:pPr>
+    <w:rPr>
+      <w:rFonts w:asciiTheme="majorHAnsi" w:eastAsiaTheme="majorEastAsia" w:hAnsiTheme="majorHAnsi" w:cstheme="majorBidi"/>
+      <w:color w:val="4F81BD" w:themeColor="accent1"/>
+      <w:sz w:val="24"/>
+      <w:szCs w:val="24"/>
+    </w:rPr>
+  </w:style>
   <w:style w:type="paragraph" w:styleId="BlockText">
     <w:name w:val="Block Text"/>
     <w:basedOn w:val="BodyText"/>
@@ -921,8 +1029,9 @@
     <w:semiHidden/>
     <w:unhideWhenUsed/>
   </w:style>
-  <w:style w:type="table" w:default="1" w:styleId="TableNormal">
-    <w:name w:val="Normal Table"/>
+  <w:style w:type="table" w:default="1" w:styleId="Table">
+    <w:name w:val="Table"/>
+    <w:basedOn w:val="TableNormal"/>
     <w:semiHidden/>
     <w:unhideWhenUsed/>
     <w:qFormat/>
@@ -979,8 +1088,8 @@
     <w:name w:val="Figure"/>
     <w:basedOn w:val="Normal"/>
   </w:style>
-  <w:style w:type="paragraph" w:customStyle="1" w:styleId="FigureWithCaption">
-    <w:name w:val="Figure with Caption"/>
+  <w:style w:type="paragraph" w:customStyle="1" w:styleId="CaptionedFigure">
+    <w:name w:val="Captioned Figure"/>
     <w:basedOn w:val="Figure"/>
     <w:pPr>
       <w:keepNext/>

</xml_diff>

<commit_message>
Updated companies to reflect current status
</commit_message>
<xml_diff>
--- a/CV-Mat-Stace.docx
+++ b/CV-Mat-Stace.docx
@@ -58,29 +58,41 @@
       <w:pPr>
         <w:pStyle w:val="Heading3"/>
       </w:pPr>
-      <w:bookmarkStart w:id="24" w:name="sportpursuit-london-uk"/>
-      <w:hyperlink r:id="rId23">
-        <w:r>
-          <w:rPr>
-            <w:rStyle w:val="Hyperlink"/>
-          </w:rPr>
-          <w:t xml:space="preserve">SportPursuit</w:t>
-        </w:r>
-      </w:hyperlink>
-      <w:r>
-        <w:t xml:space="preserve">, London, UK</w:t>
+      <w:bookmarkStart w:id="23" w:name="the-orchard-london-uk"/>
+      <w:r>
+        <w:t xml:space="preserve">[The Orchard][], London, UK</w:t>
+      </w:r>
+      <w:bookmarkEnd w:id="23"/>
+    </w:p>
+    <w:p>
+      <w:pPr>
+        <w:pStyle w:val="Heading4"/>
+      </w:pPr>
+      <w:bookmarkStart w:id="24" w:name="devops-engineer---may-2019-to-present"/>
+      <w:r>
+        <w:t xml:space="preserve">DevOps Engineer - May 2019 to present</w:t>
       </w:r>
       <w:bookmarkEnd w:id="24"/>
     </w:p>
     <w:p>
       <w:pPr>
+        <w:pStyle w:val="Heading3"/>
+      </w:pPr>
+      <w:bookmarkStart w:id="25" w:name="sportpursuit-london-uk"/>
+      <w:r>
+        <w:t xml:space="preserve">[SportPursuit][], London, UK</w:t>
+      </w:r>
+      <w:bookmarkEnd w:id="25"/>
+    </w:p>
+    <w:p>
+      <w:pPr>
         <w:pStyle w:val="Heading4"/>
       </w:pPr>
-      <w:bookmarkStart w:id="25" w:name="devops-engineer---january-2016-to-present"/>
-      <w:r>
-        <w:t xml:space="preserve">DevOps Engineer - January 2016 to Present</w:t>
-      </w:r>
-      <w:bookmarkEnd w:id="25"/>
+      <w:bookmarkStart w:id="26" w:name="devops-engineer---january-2016-to-april-2019"/>
+      <w:r>
+        <w:t xml:space="preserve">DevOps Engineer - January 2016 to April 2019</w:t>
+      </w:r>
+      <w:bookmarkEnd w:id="26"/>
     </w:p>
     <w:p>
       <w:pPr>
@@ -95,16 +107,8 @@
         <w:pStyle w:val="Heading3"/>
       </w:pPr>
       <w:bookmarkStart w:id="27" w:name="method-studios-london-uk"/>
-      <w:hyperlink r:id="rId26">
-        <w:r>
-          <w:rPr>
-            <w:rStyle w:val="Hyperlink"/>
-          </w:rPr>
-          <w:t xml:space="preserve">Method Studios</w:t>
-        </w:r>
-      </w:hyperlink>
-      <w:r>
-        <w:t xml:space="preserve">, London, UK</w:t>
+      <w:r>
+        <w:t xml:space="preserve">[Method Studios][], London, UK</w:t>
       </w:r>
       <w:bookmarkEnd w:id="27"/>
     </w:p>
@@ -138,36 +142,269 @@
       <w:pPr>
         <w:pStyle w:val="Heading3"/>
       </w:pPr>
-      <w:bookmarkStart w:id="30" w:name="digital-london-uk"/>
-      <w:hyperlink r:id="rId29">
-        <w:r>
-          <w:rPr>
-            <w:rStyle w:val="Hyperlink"/>
-          </w:rPr>
-          <w:t xml:space="preserve">7digital</w:t>
-        </w:r>
-      </w:hyperlink>
-      <w:r>
-        <w:t xml:space="preserve">, London, UK</w:t>
+      <w:bookmarkStart w:id="29" w:name="digital-london-uk"/>
+      <w:r>
+        <w:t xml:space="preserve">[7digital][], London, UK</w:t>
+      </w:r>
+      <w:bookmarkEnd w:id="29"/>
+    </w:p>
+    <w:p>
+      <w:pPr>
+        <w:pStyle w:val="Heading4"/>
+      </w:pPr>
+      <w:bookmarkStart w:id="30" w:name="web-operations-engineer---june-2011-to-june-2014"/>
+      <w:r>
+        <w:t xml:space="preserve">Web Operations Engineer - June 2011 to June 2014</w:t>
       </w:r>
       <w:bookmarkEnd w:id="30"/>
     </w:p>
     <w:p>
       <w:pPr>
+        <w:pStyle w:val="FirstParagraph"/>
+      </w:pPr>
+      <w:r>
+        <w:t xml:space="preserve">Part of a team of web operations engineers working in an agile/devops environment, who are responsible for running the infrastructure which powers the company’s web applications stacks, including traditional websites, APIs, and streaming media delivery, across a heterogeneous environment of physical and virtual linux and windows servers, using both KVM and VMWare ESXi for virtualisation.</w:t>
+      </w:r>
+    </w:p>
+    <w:p>
+      <w:pPr>
+        <w:pStyle w:val="BodyText"/>
+      </w:pPr>
+      <w:r>
+        <w:t xml:space="preserve">My projects included leading the successful build and roll out of a new logging platform, based around the ELK stack (Elasticsearch, Logstash, Kibana), and working as part of a team to bring a test-driven approach to the deployment and configuration of various infrastructure components, using Jenkins, Vagrant, bats, and Serverspec.</w:t>
+      </w:r>
+    </w:p>
+    <w:p>
+      <w:pPr>
+        <w:pStyle w:val="BodyText"/>
+      </w:pPr>
+      <w:r>
+        <w:t xml:space="preserve">Technologies supported include Windows servers running IIS, Nginx, and MSSQL, and both Debian and Red Hat based linux servers running a wide range of services and daemons, including Apache, Nginx, HAProxy, Varnish, MySQL, Memcached, Redis, Elasticsearch, Logstash, Bacula, PowerDNS, Exim, Postfix, Sendmail, Zabbix, Statsd, Graphite, ProFTPd, and KVM and VMWare ESXi for virtualisation. We use CFEngine, and have also evaluated Chef and Puppet.</w:t>
+      </w:r>
+    </w:p>
+    <w:p>
+      <w:pPr>
+        <w:pStyle w:val="Heading3"/>
+      </w:pPr>
+      <w:bookmarkStart w:id="31" w:name="research-now-london-uk"/>
+      <w:r>
+        <w:t xml:space="preserve">[Research Now][], London, UK</w:t>
+      </w:r>
+      <w:bookmarkEnd w:id="31"/>
+    </w:p>
+    <w:p>
+      <w:pPr>
         <w:pStyle w:val="Heading4"/>
       </w:pPr>
-      <w:bookmarkStart w:id="31" w:name="web-operations-engineer---june-2011-to-june-2014"/>
-      <w:r>
-        <w:t xml:space="preserve">Web Operations Engineer - June 2011 to June 2014</w:t>
-      </w:r>
-      <w:bookmarkEnd w:id="31"/>
+      <w:bookmarkStart w:id="32" w:name="unix-administrator-and-postmaster---november-2010-to-june-2011"/>
+      <w:r>
+        <w:t xml:space="preserve">Unix Administrator and Postmaster - November 2010 to June 2011</w:t>
+      </w:r>
+      <w:bookmarkEnd w:id="32"/>
     </w:p>
     <w:p>
       <w:pPr>
         <w:pStyle w:val="FirstParagraph"/>
       </w:pPr>
       <w:r>
-        <w:t xml:space="preserve">Part of a team of web operations engineers working in an agile/devops environment, who are responsible for running the infrastructure which powers the company’s web applications stacks, including traditional websites, APIs, and streaming media delivery, across a heterogeneous environment of physical and virtual linux and windows servers, using both KVM and VMWare ESXi for virtualisation.</w:t>
+        <w:t xml:space="preserve">While at Research Now, my time was spent building, deploying, and maintaining a new email infrastructure, for a system which sent between four and five million emails per day. This was achieved using Red Hat Enterprise Linux, and PowerMTA for the outbound emails, and exim/ClamAV for the incoming email servers.</w:t>
+      </w:r>
+    </w:p>
+    <w:p>
+      <w:pPr>
+        <w:pStyle w:val="Heading3"/>
+      </w:pPr>
+      <w:bookmarkStart w:id="33" w:name="distilled-london-uk"/>
+      <w:r>
+        <w:t xml:space="preserve">[Distilled][], London, UK</w:t>
+      </w:r>
+      <w:bookmarkEnd w:id="33"/>
+    </w:p>
+    <w:p>
+      <w:pPr>
+        <w:pStyle w:val="Heading4"/>
+      </w:pPr>
+      <w:bookmarkStart w:id="34" w:name="system-administrator---january-2010-to-november-2010"/>
+      <w:r>
+        <w:t xml:space="preserve">System Administrator - January 2010 to November 2010</w:t>
+      </w:r>
+      <w:bookmarkEnd w:id="34"/>
+    </w:p>
+    <w:p>
+      <w:pPr>
+        <w:pStyle w:val="Heading4"/>
+      </w:pPr>
+      <w:bookmarkStart w:id="35" w:name="developer---october-2008-to-november-2010"/>
+      <w:r>
+        <w:t xml:space="preserve">Developer - October 2008 to November 2010</w:t>
+      </w:r>
+      <w:bookmarkEnd w:id="35"/>
+    </w:p>
+    <w:p>
+      <w:pPr>
+        <w:pStyle w:val="FirstParagraph"/>
+      </w:pPr>
+      <w:r>
+        <w:t xml:space="preserve">I originally joined Distilled as a LAMP web application developer, but when the system administrator left, I took on this role in addition to my web development work. As the sole system administrator for a small agency, this work covered everything from commissioning and maintaining servers, through office intranets and phone systems, to desktop support for a heterogeneous Windows, Linux, and Mac environment. The servers were a mix of Debian, Ubuntu, and CentOS, and the technology stack included (but was not limited to) Apache, Varnish, NGinx, MySQL</w:t>
+      </w:r>
+    </w:p>
+    <w:p>
+      <w:pPr>
+        <w:pStyle w:val="Heading3"/>
+      </w:pPr>
+      <w:bookmarkStart w:id="36" w:name="colewood-internet-essex-uk"/>
+      <w:r>
+        <w:t xml:space="preserve">[Colewood Internet][], Essex, UK</w:t>
+      </w:r>
+      <w:bookmarkEnd w:id="36"/>
+    </w:p>
+    <w:p>
+      <w:pPr>
+        <w:pStyle w:val="Heading4"/>
+      </w:pPr>
+      <w:bookmarkStart w:id="37" w:name="developer---march-2004-to-september-2008"/>
+      <w:r>
+        <w:t xml:space="preserve">Developer - March 2004 to September 2008</w:t>
+      </w:r>
+      <w:bookmarkEnd w:id="37"/>
+    </w:p>
+    <w:p>
+      <w:pPr>
+        <w:pStyle w:val="FirstParagraph"/>
+      </w:pPr>
+      <w:r>
+        <w:t xml:space="preserve">Although my role at Colewood was that of web application developer (using the LAMP stack), Colewood was a company of three people, and as</w:t>
+      </w:r>
+      <w:r>
+        <w:t xml:space="preserve"> </w:t>
+      </w:r>
+      <w:r>
+        <w:t xml:space="preserve">“</w:t>
+      </w:r>
+      <w:r>
+        <w:t xml:space="preserve">the techie one</w:t>
+      </w:r>
+      <w:r>
+        <w:t xml:space="preserve">”</w:t>
+      </w:r>
+      <w:r>
+        <w:t xml:space="preserve">, I also dealt with the servers (although we used a semi-managed hosting solution, so there was a lot of hand holding from the hosting companies we used). In addition to the LAMP development and dealing with servers, I also designed and built a VoIP system based on Asterisk, with the dual objectives of reducing the operating expenditure with BT, and also allowing the creation of a virtual office, to begin the transition to remote working.</w:t>
+      </w:r>
+    </w:p>
+    <w:p>
+      <w:pPr>
+        <w:pStyle w:val="Heading2"/>
+      </w:pPr>
+      <w:bookmarkStart w:id="38" w:name="education"/>
+      <w:r>
+        <w:t xml:space="preserve">Education</w:t>
+      </w:r>
+      <w:bookmarkEnd w:id="38"/>
+    </w:p>
+    <w:p>
+      <w:pPr>
+        <w:pStyle w:val="Heading3"/>
+      </w:pPr>
+      <w:bookmarkStart w:id="39" w:name="university-of-portsmouth"/>
+      <w:r>
+        <w:t xml:space="preserve">[University of Portsmouth][]</w:t>
+      </w:r>
+      <w:bookmarkEnd w:id="39"/>
+    </w:p>
+    <w:p>
+      <w:pPr>
+        <w:pStyle w:val="Heading4"/>
+      </w:pPr>
+      <w:bookmarkStart w:id="40" w:name="bsc-hons-internet-technology---2000-to-2003"/>
+      <w:r>
+        <w:t xml:space="preserve">2:1 BSc (Hons) Internet Technology - 2000 to 2003</w:t>
+      </w:r>
+      <w:bookmarkEnd w:id="40"/>
+    </w:p>
+    <w:p>
+      <w:pPr>
+        <w:pStyle w:val="Heading3"/>
+      </w:pPr>
+      <w:bookmarkStart w:id="41" w:name="queen-elizabeth-i-sixth-form-college-darlington---1995-to-1997"/>
+      <w:r>
+        <w:t xml:space="preserve">Queen Elizabeth I Sixth Form College, Darlington - 1995 to 1997</w:t>
+      </w:r>
+      <w:bookmarkEnd w:id="41"/>
+    </w:p>
+    <w:p>
+      <w:pPr>
+        <w:pStyle w:val="Heading4"/>
+      </w:pPr>
+      <w:bookmarkStart w:id="42" w:name="a-levels"/>
+      <w:r>
+        <w:t xml:space="preserve">A-Levels</w:t>
+      </w:r>
+      <w:bookmarkEnd w:id="42"/>
+    </w:p>
+    <w:p>
+      <w:pPr>
+        <w:pStyle w:val="FirstParagraph"/>
+      </w:pPr>
+      <w:r>
+        <w:t xml:space="preserve">Physics - B</w:t>
+      </w:r>
+      <w:r>
+        <w:t xml:space="preserve"> </w:t>
+      </w:r>
+      <w:r>
+        <w:t xml:space="preserve">Mathematics - C</w:t>
+      </w:r>
+      <w:r>
+        <w:t xml:space="preserve"> </w:t>
+      </w:r>
+      <w:r>
+        <w:t xml:space="preserve">Information Technology - D</w:t>
+      </w:r>
+    </w:p>
+    <w:p>
+      <w:pPr>
+        <w:pStyle w:val="Heading3"/>
+      </w:pPr>
+      <w:bookmarkStart w:id="43" w:name="king-james-i-comprehensive-school-bishop-auckland---1990-to-1995"/>
+      <w:r>
+        <w:t xml:space="preserve">King James I Comprehensive School, Bishop Auckland - 1990 to 1995</w:t>
+      </w:r>
+      <w:bookmarkEnd w:id="43"/>
+    </w:p>
+    <w:p>
+      <w:pPr>
+        <w:pStyle w:val="Heading4"/>
+      </w:pPr>
+      <w:bookmarkStart w:id="44" w:name="gcses"/>
+      <w:r>
+        <w:t xml:space="preserve">GCSEs</w:t>
+      </w:r>
+      <w:bookmarkEnd w:id="44"/>
+    </w:p>
+    <w:p>
+      <w:pPr>
+        <w:pStyle w:val="FirstParagraph"/>
+      </w:pPr>
+      <w:r>
+        <w:t xml:space="preserve">Ten GCSEs including Maths, Science and English.</w:t>
+      </w:r>
+    </w:p>
+    <w:p>
+      <w:pPr>
+        <w:pStyle w:val="Heading2"/>
+      </w:pPr>
+      <w:bookmarkStart w:id="45" w:name="hobbies-and-other-interests"/>
+      <w:r>
+        <w:t xml:space="preserve">Hobbies and Other Interests</w:t>
+      </w:r>
+      <w:bookmarkEnd w:id="45"/>
+    </w:p>
+    <w:p>
+      <w:pPr>
+        <w:pStyle w:val="FirstParagraph"/>
+      </w:pPr>
+      <w:r>
+        <w:t xml:space="preserve">Outside of work I hold a full amateur radio licence with a particular interest in satellites and digital modes, and am an occasional bicycle tourist. I also have an interest in sim-racing, and have altogether too many arduinos, raspberry pis, etc. sitting in my solutions drawer, waiting for me to find their problem.</w:t>
       </w:r>
     </w:p>
     <w:p>
@@ -175,269 +412,49 @@
         <w:pStyle w:val="BodyText"/>
       </w:pPr>
       <w:r>
-        <w:t xml:space="preserve">My projects included leading the successful build and roll out of a new logging platform, based around the ELK stack (Elasticsearch, Logstash, Kibana), and working as part of a team to bring a test-driven approach to the deployment and configuration of various infrastructure components, using Jenkins, Vagrant, bats, and Serverspec.</w:t>
-      </w:r>
-    </w:p>
-    <w:p>
-      <w:pPr>
-        <w:pStyle w:val="BodyText"/>
-      </w:pPr>
-      <w:r>
-        <w:t xml:space="preserve">Technologies supported include Windows servers running IIS, Nginx, and MSSQL, and both Debian and Red Hat based linux servers running a wide range of services and daemons, including Apache, Nginx, HAProxy, Varnish, MySQL, Memcached, Redis, Elasticsearch, Logstash, Bacula, PowerDNS, Exim, Postfix, Sendmail, Zabbix, Statsd, Graphite, ProFTPd, and KVM and VMWare ESXi for virtualisation. We use CFEngine, and have also evaluated Chef and Puppet.</w:t>
-      </w:r>
-    </w:p>
-    <w:p>
-      <w:pPr>
-        <w:pStyle w:val="Heading3"/>
-      </w:pPr>
-      <w:bookmarkStart w:id="33" w:name="research-now-london-uk"/>
-      <w:hyperlink r:id="rId32">
-        <w:r>
-          <w:rPr>
-            <w:rStyle w:val="Hyperlink"/>
-          </w:rPr>
-          <w:t xml:space="preserve">Research Now</w:t>
-        </w:r>
-      </w:hyperlink>
-      <w:r>
-        <w:t xml:space="preserve">, London, UK</w:t>
-      </w:r>
-      <w:bookmarkEnd w:id="33"/>
-    </w:p>
-    <w:p>
-      <w:pPr>
-        <w:pStyle w:val="Heading4"/>
-      </w:pPr>
-      <w:bookmarkStart w:id="34" w:name="unix-administrator-and-postmaster---november-2010-to-june-2011"/>
-      <w:r>
-        <w:t xml:space="preserve">Unix Administrator and Postmaster - November 2010 to June 2011</w:t>
-      </w:r>
-      <w:bookmarkEnd w:id="34"/>
-    </w:p>
-    <w:p>
-      <w:pPr>
-        <w:pStyle w:val="FirstParagraph"/>
-      </w:pPr>
-      <w:r>
-        <w:t xml:space="preserve">While at Research Now, my time was spent building, deploying, and maintaining a new email infrastructure, for a system which sent between four and five million emails per day. This was achieved using Red Hat Enterprise Linux, and PowerMTA for the outbound emails, and exim/ClamAV for the incoming email servers.</w:t>
-      </w:r>
-    </w:p>
-    <w:p>
-      <w:pPr>
-        <w:pStyle w:val="Heading3"/>
-      </w:pPr>
-      <w:bookmarkStart w:id="36" w:name="distilled-london-uk"/>
-      <w:hyperlink r:id="rId35">
-        <w:r>
-          <w:rPr>
-            <w:rStyle w:val="Hyperlink"/>
-          </w:rPr>
-          <w:t xml:space="preserve">Distilled</w:t>
-        </w:r>
-      </w:hyperlink>
-      <w:r>
-        <w:t xml:space="preserve">, London, UK</w:t>
-      </w:r>
-      <w:bookmarkEnd w:id="36"/>
-    </w:p>
-    <w:p>
-      <w:pPr>
-        <w:pStyle w:val="Heading4"/>
-      </w:pPr>
-      <w:bookmarkStart w:id="37" w:name="system-administrator---january-2010-to-november-2010"/>
-      <w:r>
-        <w:t xml:space="preserve">System Administrator - January 2010 to November 2010</w:t>
-      </w:r>
-      <w:bookmarkEnd w:id="37"/>
-    </w:p>
-    <w:p>
-      <w:pPr>
-        <w:pStyle w:val="Heading4"/>
-      </w:pPr>
-      <w:bookmarkStart w:id="38" w:name="developer---october-2008-to-november-2010"/>
-      <w:r>
-        <w:t xml:space="preserve">Developer - October 2008 to November 2010</w:t>
-      </w:r>
-      <w:bookmarkEnd w:id="38"/>
-    </w:p>
-    <w:p>
-      <w:pPr>
-        <w:pStyle w:val="FirstParagraph"/>
-      </w:pPr>
-      <w:r>
-        <w:t xml:space="preserve">I originally joined Distilled as a LAMP web application developer, but when the system administrator left, I took on this role in addition to my web development work. As the sole system administrator for a small agency, this work covered everything from commissioning and maintaining servers, through office intranets and phone systems, to desktop support for a heterogeneous Windows, Linux, and Mac environment. The servers were a mix of Debian, Ubuntu, and CentOS, and the technology stack included (but was not limited to) Apache, Varnish, NGinx, MySQL</w:t>
-      </w:r>
-    </w:p>
-    <w:p>
-      <w:pPr>
-        <w:pStyle w:val="Heading3"/>
-      </w:pPr>
-      <w:bookmarkStart w:id="40" w:name="colewood-internet-essex-uk"/>
-      <w:hyperlink r:id="rId39">
-        <w:r>
-          <w:rPr>
-            <w:rStyle w:val="Hyperlink"/>
-          </w:rPr>
-          <w:t xml:space="preserve">Colewood Internet</w:t>
-        </w:r>
-      </w:hyperlink>
-      <w:r>
-        <w:t xml:space="preserve">, Essex, UK</w:t>
-      </w:r>
-      <w:bookmarkEnd w:id="40"/>
-    </w:p>
-    <w:p>
-      <w:pPr>
-        <w:pStyle w:val="Heading4"/>
-      </w:pPr>
-      <w:bookmarkStart w:id="41" w:name="developer---march-2004-to-september-2008"/>
-      <w:r>
-        <w:t xml:space="preserve">Developer - March 2004 to September 2008</w:t>
-      </w:r>
-      <w:bookmarkEnd w:id="41"/>
-    </w:p>
-    <w:p>
-      <w:pPr>
-        <w:pStyle w:val="FirstParagraph"/>
-      </w:pPr>
-      <w:r>
-        <w:t xml:space="preserve">Although my role at Colewood was that of web application developer (using the LAMP stack), Colewood was a company of three people, and as</w:t>
+        <w:t xml:space="preserve">[The Orchard]:</w:t>
       </w:r>
       <w:r>
         <w:t xml:space="preserve"> </w:t>
       </w:r>
       <w:r>
-        <w:t xml:space="preserve">“</w:t>
-      </w:r>
-      <w:r>
-        <w:t xml:space="preserve">the techie one</w:t>
-      </w:r>
-      <w:r>
-        <w:t xml:space="preserve">”</w:t>
-      </w:r>
-      <w:r>
-        <w:t xml:space="preserve">, I also dealt with the servers (although we used a semi-managed hosting solution, so there was a lot of hand holding from the hosting companies we used). In addition to the LAMP development and dealing with servers, I also designed and built a VoIP system based on Asterisk, with the dual objectives of reducing the operating expenditure with BT, and also allowing the creation of a virtual office, to begin the transition to remote working.</w:t>
-      </w:r>
-    </w:p>
-    <w:p>
-      <w:pPr>
-        <w:pStyle w:val="Heading2"/>
-      </w:pPr>
-      <w:bookmarkStart w:id="42" w:name="education"/>
-      <w:r>
-        <w:t xml:space="preserve">Education</w:t>
-      </w:r>
-      <w:bookmarkEnd w:id="42"/>
-    </w:p>
-    <w:p>
-      <w:pPr>
-        <w:pStyle w:val="Heading3"/>
-      </w:pPr>
-      <w:bookmarkStart w:id="44" w:name="university-of-portsmouth"/>
-      <w:hyperlink r:id="rId43">
-        <w:r>
-          <w:rPr>
-            <w:rStyle w:val="Hyperlink"/>
-          </w:rPr>
-          <w:t xml:space="preserve">University of Portsmouth</w:t>
-        </w:r>
-      </w:hyperlink>
-      <w:bookmarkEnd w:id="44"/>
-    </w:p>
-    <w:p>
-      <w:pPr>
-        <w:pStyle w:val="Heading4"/>
-      </w:pPr>
-      <w:bookmarkStart w:id="45" w:name="bsc-hons-internet-technology---2000-to-2003"/>
-      <w:r>
-        <w:t xml:space="preserve">2:1 BSc (Hons) Internet Technology - 2000 to 2003</w:t>
-      </w:r>
-      <w:bookmarkEnd w:id="45"/>
-    </w:p>
-    <w:p>
-      <w:pPr>
-        <w:pStyle w:val="Heading3"/>
-      </w:pPr>
-      <w:bookmarkStart w:id="46" w:name="queen-elizabeth-i-sixth-form-college-darlington---1995-to-1997"/>
-      <w:r>
-        <w:t xml:space="preserve">Queen Elizabeth I Sixth Form College, Darlington - 1995 to 1997</w:t>
-      </w:r>
-      <w:bookmarkEnd w:id="46"/>
-    </w:p>
-    <w:p>
-      <w:pPr>
-        <w:pStyle w:val="Heading4"/>
-      </w:pPr>
-      <w:bookmarkStart w:id="47" w:name="a-levels"/>
-      <w:r>
-        <w:t xml:space="preserve">A-Levels</w:t>
-      </w:r>
-      <w:bookmarkEnd w:id="47"/>
-    </w:p>
-    <w:p>
-      <w:pPr>
-        <w:pStyle w:val="FirstParagraph"/>
-      </w:pPr>
-      <w:r>
-        <w:t xml:space="preserve">Physics - B</w:t>
+        <w:t xml:space="preserve">[SportPursuit]: https://www.sportpursuit.com/</w:t>
       </w:r>
       <w:r>
         <w:t xml:space="preserve"> </w:t>
       </w:r>
       <w:r>
-        <w:t xml:space="preserve">Mathematics - C</w:t>
+        <w:t xml:space="preserve">[Method Studios]: https://www.methodstudios.com/</w:t>
       </w:r>
       <w:r>
         <w:t xml:space="preserve"> </w:t>
       </w:r>
       <w:r>
-        <w:t xml:space="preserve">Information Technology - D</w:t>
-      </w:r>
-    </w:p>
-    <w:p>
-      <w:pPr>
-        <w:pStyle w:val="Heading3"/>
-      </w:pPr>
-      <w:bookmarkStart w:id="48" w:name="king-james-i-comprehensive-school-bishop-auckland---1990-to-1995"/>
-      <w:r>
-        <w:t xml:space="preserve">King James I Comprehensive School, Bishop Auckland - 1990 to 1995</w:t>
-      </w:r>
-      <w:bookmarkEnd w:id="48"/>
-    </w:p>
-    <w:p>
-      <w:pPr>
-        <w:pStyle w:val="Heading4"/>
-      </w:pPr>
-      <w:bookmarkStart w:id="49" w:name="gcses"/>
-      <w:r>
-        <w:t xml:space="preserve">GCSEs</w:t>
-      </w:r>
-      <w:bookmarkEnd w:id="49"/>
-    </w:p>
-    <w:p>
-      <w:pPr>
-        <w:pStyle w:val="FirstParagraph"/>
-      </w:pPr>
-      <w:r>
-        <w:t xml:space="preserve">Ten GCSEs including Maths, Science and English.</w:t>
-      </w:r>
-    </w:p>
-    <w:p>
-      <w:pPr>
-        <w:pStyle w:val="Heading2"/>
-      </w:pPr>
-      <w:bookmarkStart w:id="50" w:name="hobbies-and-other-interests"/>
-      <w:r>
-        <w:t xml:space="preserve">Hobbies and Other Interests</w:t>
-      </w:r>
-      <w:bookmarkEnd w:id="50"/>
-    </w:p>
-    <w:p>
-      <w:pPr>
-        <w:pStyle w:val="FirstParagraph"/>
-      </w:pPr>
-      <w:r>
-        <w:t xml:space="preserve">Outside of work I hold a full amateur radio licence with a particular interest in satellites and digital modes, and am an occasional bicycle tourist. I also have an interest in sim-racing, and have altogether too many arduinos, raspberry pis, etc. sitting in my solutions drawer, waiting for me to find their problem.</w:t>
+        <w:t xml:space="preserve">[7digital]: https://www.7digital.com/</w:t>
+      </w:r>
+      <w:r>
+        <w:t xml:space="preserve"> </w:t>
+      </w:r>
+      <w:r>
+        <w:t xml:space="preserve">[Research Now]: https://www.researchnow.com/</w:t>
+      </w:r>
+      <w:r>
+        <w:t xml:space="preserve"> </w:t>
+      </w:r>
+      <w:r>
+        <w:t xml:space="preserve">[Distilled]: https://www.distilled.net/</w:t>
+      </w:r>
+      <w:r>
+        <w:t xml:space="preserve"> </w:t>
+      </w:r>
+      <w:r>
+        <w:t xml:space="preserve">[Colewood Internet]: https://www.colewood.net/</w:t>
+      </w:r>
+      <w:r>
+        <w:t xml:space="preserve"> </w:t>
+      </w:r>
+      <w:r>
+        <w:t xml:space="preserve">[University of Portsmouth]: https://www.port.ac.uk/</w:t>
       </w:r>
     </w:p>
     <w:sectPr/>

</xml_diff>

<commit_message>
Added link to The Orchard website
</commit_message>
<xml_diff>
--- a/CV-Mat-Stace.docx
+++ b/CV-Mat-Stace.docx
@@ -58,41 +58,57 @@
       <w:pPr>
         <w:pStyle w:val="Heading3"/>
       </w:pPr>
-      <w:bookmarkStart w:id="23" w:name="the-orchard-london-uk"/>
-      <w:r>
-        <w:t xml:space="preserve">[The Orchard][], London, UK</w:t>
-      </w:r>
-      <w:bookmarkEnd w:id="23"/>
+      <w:bookmarkStart w:id="24" w:name="the-orchard-london-uk"/>
+      <w:hyperlink r:id="rId23">
+        <w:r>
+          <w:rPr>
+            <w:rStyle w:val="Hyperlink"/>
+          </w:rPr>
+          <w:t xml:space="preserve">The Orchard</w:t>
+        </w:r>
+      </w:hyperlink>
+      <w:r>
+        <w:t xml:space="preserve">, London, UK</w:t>
+      </w:r>
+      <w:bookmarkEnd w:id="24"/>
     </w:p>
     <w:p>
       <w:pPr>
         <w:pStyle w:val="Heading4"/>
       </w:pPr>
-      <w:bookmarkStart w:id="24" w:name="devops-engineer---may-2019-to-present"/>
+      <w:bookmarkStart w:id="25" w:name="devops-engineer---may-2019-to-present"/>
       <w:r>
         <w:t xml:space="preserve">DevOps Engineer - May 2019 to present</w:t>
       </w:r>
-      <w:bookmarkEnd w:id="24"/>
+      <w:bookmarkEnd w:id="25"/>
     </w:p>
     <w:p>
       <w:pPr>
         <w:pStyle w:val="Heading3"/>
       </w:pPr>
-      <w:bookmarkStart w:id="25" w:name="sportpursuit-london-uk"/>
-      <w:r>
-        <w:t xml:space="preserve">[SportPursuit][], London, UK</w:t>
-      </w:r>
-      <w:bookmarkEnd w:id="25"/>
+      <w:bookmarkStart w:id="27" w:name="sportpursuit-london-uk"/>
+      <w:hyperlink r:id="rId26">
+        <w:r>
+          <w:rPr>
+            <w:rStyle w:val="Hyperlink"/>
+          </w:rPr>
+          <w:t xml:space="preserve">SportPursuit</w:t>
+        </w:r>
+      </w:hyperlink>
+      <w:r>
+        <w:t xml:space="preserve">, London, UK</w:t>
+      </w:r>
+      <w:bookmarkEnd w:id="27"/>
     </w:p>
     <w:p>
       <w:pPr>
         <w:pStyle w:val="Heading4"/>
       </w:pPr>
-      <w:bookmarkStart w:id="26" w:name="devops-engineer---january-2016-to-april-2019"/>
+      <w:bookmarkStart w:id="28" w:name="devops-engineer---january-2016-to-april-2019"/>
       <w:r>
         <w:t xml:space="preserve">DevOps Engineer - January 2016 to April 2019</w:t>
       </w:r>
-      <w:bookmarkEnd w:id="26"/>
+      <w:bookmarkEnd w:id="28"/>
     </w:p>
     <w:p>
       <w:pPr>
@@ -106,21 +122,29 @@
       <w:pPr>
         <w:pStyle w:val="Heading3"/>
       </w:pPr>
-      <w:bookmarkStart w:id="27" w:name="method-studios-london-uk"/>
-      <w:r>
-        <w:t xml:space="preserve">[Method Studios][], London, UK</w:t>
-      </w:r>
-      <w:bookmarkEnd w:id="27"/>
+      <w:bookmarkStart w:id="30" w:name="method-studios-london-uk"/>
+      <w:hyperlink r:id="rId29">
+        <w:r>
+          <w:rPr>
+            <w:rStyle w:val="Hyperlink"/>
+          </w:rPr>
+          <w:t xml:space="preserve">Method Studios</w:t>
+        </w:r>
+      </w:hyperlink>
+      <w:r>
+        <w:t xml:space="preserve">, London, UK</w:t>
+      </w:r>
+      <w:bookmarkEnd w:id="30"/>
     </w:p>
     <w:p>
       <w:pPr>
         <w:pStyle w:val="Heading4"/>
       </w:pPr>
-      <w:bookmarkStart w:id="28" w:name="senior-systems-engineer---june-2014-to-december-2015"/>
+      <w:bookmarkStart w:id="31" w:name="senior-systems-engineer---june-2014-to-december-2015"/>
       <w:r>
         <w:t xml:space="preserve">Senior Systems Engineer - June 2014 to December 2015</w:t>
       </w:r>
-      <w:bookmarkEnd w:id="28"/>
+      <w:bookmarkEnd w:id="31"/>
     </w:p>
     <w:p>
       <w:pPr>
@@ -142,21 +166,29 @@
       <w:pPr>
         <w:pStyle w:val="Heading3"/>
       </w:pPr>
-      <w:bookmarkStart w:id="29" w:name="digital-london-uk"/>
-      <w:r>
-        <w:t xml:space="preserve">[7digital][], London, UK</w:t>
-      </w:r>
-      <w:bookmarkEnd w:id="29"/>
+      <w:bookmarkStart w:id="33" w:name="digital-london-uk"/>
+      <w:hyperlink r:id="rId32">
+        <w:r>
+          <w:rPr>
+            <w:rStyle w:val="Hyperlink"/>
+          </w:rPr>
+          <w:t xml:space="preserve">7digital</w:t>
+        </w:r>
+      </w:hyperlink>
+      <w:r>
+        <w:t xml:space="preserve">, London, UK</w:t>
+      </w:r>
+      <w:bookmarkEnd w:id="33"/>
     </w:p>
     <w:p>
       <w:pPr>
         <w:pStyle w:val="Heading4"/>
       </w:pPr>
-      <w:bookmarkStart w:id="30" w:name="web-operations-engineer---june-2011-to-june-2014"/>
+      <w:bookmarkStart w:id="34" w:name="web-operations-engineer---june-2011-to-june-2014"/>
       <w:r>
         <w:t xml:space="preserve">Web Operations Engineer - June 2011 to June 2014</w:t>
       </w:r>
-      <w:bookmarkEnd w:id="30"/>
+      <w:bookmarkEnd w:id="34"/>
     </w:p>
     <w:p>
       <w:pPr>
@@ -186,21 +218,29 @@
       <w:pPr>
         <w:pStyle w:val="Heading3"/>
       </w:pPr>
-      <w:bookmarkStart w:id="31" w:name="research-now-london-uk"/>
-      <w:r>
-        <w:t xml:space="preserve">[Research Now][], London, UK</w:t>
-      </w:r>
-      <w:bookmarkEnd w:id="31"/>
+      <w:bookmarkStart w:id="36" w:name="research-now-london-uk"/>
+      <w:hyperlink r:id="rId35">
+        <w:r>
+          <w:rPr>
+            <w:rStyle w:val="Hyperlink"/>
+          </w:rPr>
+          <w:t xml:space="preserve">Research Now</w:t>
+        </w:r>
+      </w:hyperlink>
+      <w:r>
+        <w:t xml:space="preserve">, London, UK</w:t>
+      </w:r>
+      <w:bookmarkEnd w:id="36"/>
     </w:p>
     <w:p>
       <w:pPr>
         <w:pStyle w:val="Heading4"/>
       </w:pPr>
-      <w:bookmarkStart w:id="32" w:name="unix-administrator-and-postmaster---november-2010-to-june-2011"/>
+      <w:bookmarkStart w:id="37" w:name="unix-administrator-and-postmaster---november-2010-to-june-2011"/>
       <w:r>
         <w:t xml:space="preserve">Unix Administrator and Postmaster - November 2010 to June 2011</w:t>
       </w:r>
-      <w:bookmarkEnd w:id="32"/>
+      <w:bookmarkEnd w:id="37"/>
     </w:p>
     <w:p>
       <w:pPr>
@@ -214,31 +254,39 @@
       <w:pPr>
         <w:pStyle w:val="Heading3"/>
       </w:pPr>
-      <w:bookmarkStart w:id="33" w:name="distilled-london-uk"/>
-      <w:r>
-        <w:t xml:space="preserve">[Distilled][], London, UK</w:t>
-      </w:r>
-      <w:bookmarkEnd w:id="33"/>
+      <w:bookmarkStart w:id="39" w:name="distilled-london-uk"/>
+      <w:hyperlink r:id="rId38">
+        <w:r>
+          <w:rPr>
+            <w:rStyle w:val="Hyperlink"/>
+          </w:rPr>
+          <w:t xml:space="preserve">Distilled</w:t>
+        </w:r>
+      </w:hyperlink>
+      <w:r>
+        <w:t xml:space="preserve">, London, UK</w:t>
+      </w:r>
+      <w:bookmarkEnd w:id="39"/>
     </w:p>
     <w:p>
       <w:pPr>
         <w:pStyle w:val="Heading4"/>
       </w:pPr>
-      <w:bookmarkStart w:id="34" w:name="system-administrator---january-2010-to-november-2010"/>
+      <w:bookmarkStart w:id="40" w:name="system-administrator---january-2010-to-november-2010"/>
       <w:r>
         <w:t xml:space="preserve">System Administrator - January 2010 to November 2010</w:t>
       </w:r>
-      <w:bookmarkEnd w:id="34"/>
+      <w:bookmarkEnd w:id="40"/>
     </w:p>
     <w:p>
       <w:pPr>
         <w:pStyle w:val="Heading4"/>
       </w:pPr>
-      <w:bookmarkStart w:id="35" w:name="developer---october-2008-to-november-2010"/>
+      <w:bookmarkStart w:id="41" w:name="developer---october-2008-to-november-2010"/>
       <w:r>
         <w:t xml:space="preserve">Developer - October 2008 to November 2010</w:t>
       </w:r>
-      <w:bookmarkEnd w:id="35"/>
+      <w:bookmarkEnd w:id="41"/>
     </w:p>
     <w:p>
       <w:pPr>
@@ -252,21 +300,29 @@
       <w:pPr>
         <w:pStyle w:val="Heading3"/>
       </w:pPr>
-      <w:bookmarkStart w:id="36" w:name="colewood-internet-essex-uk"/>
-      <w:r>
-        <w:t xml:space="preserve">[Colewood Internet][], Essex, UK</w:t>
-      </w:r>
-      <w:bookmarkEnd w:id="36"/>
+      <w:bookmarkStart w:id="43" w:name="colewood-internet-essex-uk"/>
+      <w:hyperlink r:id="rId42">
+        <w:r>
+          <w:rPr>
+            <w:rStyle w:val="Hyperlink"/>
+          </w:rPr>
+          <w:t xml:space="preserve">Colewood Internet</w:t>
+        </w:r>
+      </w:hyperlink>
+      <w:r>
+        <w:t xml:space="preserve">, Essex, UK</w:t>
+      </w:r>
+      <w:bookmarkEnd w:id="43"/>
     </w:p>
     <w:p>
       <w:pPr>
         <w:pStyle w:val="Heading4"/>
       </w:pPr>
-      <w:bookmarkStart w:id="37" w:name="developer---march-2004-to-september-2008"/>
+      <w:bookmarkStart w:id="44" w:name="developer---march-2004-to-september-2008"/>
       <w:r>
         <w:t xml:space="preserve">Developer - March 2004 to September 2008</w:t>
       </w:r>
-      <w:bookmarkEnd w:id="37"/>
+      <w:bookmarkEnd w:id="44"/>
     </w:p>
     <w:p>
       <w:pPr>
@@ -295,51 +351,56 @@
       <w:pPr>
         <w:pStyle w:val="Heading2"/>
       </w:pPr>
-      <w:bookmarkStart w:id="38" w:name="education"/>
+      <w:bookmarkStart w:id="45" w:name="education"/>
       <w:r>
         <w:t xml:space="preserve">Education</w:t>
       </w:r>
-      <w:bookmarkEnd w:id="38"/>
+      <w:bookmarkEnd w:id="45"/>
     </w:p>
     <w:p>
       <w:pPr>
         <w:pStyle w:val="Heading3"/>
       </w:pPr>
-      <w:bookmarkStart w:id="39" w:name="university-of-portsmouth"/>
-      <w:r>
-        <w:t xml:space="preserve">[University of Portsmouth][]</w:t>
-      </w:r>
-      <w:bookmarkEnd w:id="39"/>
+      <w:bookmarkStart w:id="47" w:name="university-of-portsmouth"/>
+      <w:hyperlink r:id="rId46">
+        <w:r>
+          <w:rPr>
+            <w:rStyle w:val="Hyperlink"/>
+          </w:rPr>
+          <w:t xml:space="preserve">University of Portsmouth</w:t>
+        </w:r>
+      </w:hyperlink>
+      <w:bookmarkEnd w:id="47"/>
     </w:p>
     <w:p>
       <w:pPr>
         <w:pStyle w:val="Heading4"/>
       </w:pPr>
-      <w:bookmarkStart w:id="40" w:name="bsc-hons-internet-technology---2000-to-2003"/>
+      <w:bookmarkStart w:id="48" w:name="bsc-hons-internet-technology---2000-to-2003"/>
       <w:r>
         <w:t xml:space="preserve">2:1 BSc (Hons) Internet Technology - 2000 to 2003</w:t>
       </w:r>
-      <w:bookmarkEnd w:id="40"/>
+      <w:bookmarkEnd w:id="48"/>
     </w:p>
     <w:p>
       <w:pPr>
         <w:pStyle w:val="Heading3"/>
       </w:pPr>
-      <w:bookmarkStart w:id="41" w:name="queen-elizabeth-i-sixth-form-college-darlington---1995-to-1997"/>
+      <w:bookmarkStart w:id="49" w:name="queen-elizabeth-i-sixth-form-college-darlington---1995-to-1997"/>
       <w:r>
         <w:t xml:space="preserve">Queen Elizabeth I Sixth Form College, Darlington - 1995 to 1997</w:t>
       </w:r>
-      <w:bookmarkEnd w:id="41"/>
+      <w:bookmarkEnd w:id="49"/>
     </w:p>
     <w:p>
       <w:pPr>
         <w:pStyle w:val="Heading4"/>
       </w:pPr>
-      <w:bookmarkStart w:id="42" w:name="a-levels"/>
+      <w:bookmarkStart w:id="50" w:name="a-levels"/>
       <w:r>
         <w:t xml:space="preserve">A-Levels</w:t>
       </w:r>
-      <w:bookmarkEnd w:id="42"/>
+      <w:bookmarkEnd w:id="50"/>
     </w:p>
     <w:p>
       <w:pPr>
@@ -365,21 +426,21 @@
       <w:pPr>
         <w:pStyle w:val="Heading3"/>
       </w:pPr>
-      <w:bookmarkStart w:id="43" w:name="king-james-i-comprehensive-school-bishop-auckland---1990-to-1995"/>
+      <w:bookmarkStart w:id="51" w:name="king-james-i-comprehensive-school-bishop-auckland---1990-to-1995"/>
       <w:r>
         <w:t xml:space="preserve">King James I Comprehensive School, Bishop Auckland - 1990 to 1995</w:t>
       </w:r>
-      <w:bookmarkEnd w:id="43"/>
+      <w:bookmarkEnd w:id="51"/>
     </w:p>
     <w:p>
       <w:pPr>
         <w:pStyle w:val="Heading4"/>
       </w:pPr>
-      <w:bookmarkStart w:id="44" w:name="gcses"/>
+      <w:bookmarkStart w:id="52" w:name="gcses"/>
       <w:r>
         <w:t xml:space="preserve">GCSEs</w:t>
       </w:r>
-      <w:bookmarkEnd w:id="44"/>
+      <w:bookmarkEnd w:id="52"/>
     </w:p>
     <w:p>
       <w:pPr>
@@ -393,11 +454,11 @@
       <w:pPr>
         <w:pStyle w:val="Heading2"/>
       </w:pPr>
-      <w:bookmarkStart w:id="45" w:name="hobbies-and-other-interests"/>
+      <w:bookmarkStart w:id="53" w:name="hobbies-and-other-interests"/>
       <w:r>
         <w:t xml:space="preserve">Hobbies and Other Interests</w:t>
       </w:r>
-      <w:bookmarkEnd w:id="45"/>
+      <w:bookmarkEnd w:id="53"/>
     </w:p>
     <w:p>
       <w:pPr>
@@ -405,56 +466,6 @@
       </w:pPr>
       <w:r>
         <w:t xml:space="preserve">Outside of work I hold a full amateur radio licence with a particular interest in satellites and digital modes, and am an occasional bicycle tourist. I also have an interest in sim-racing, and have altogether too many arduinos, raspberry pis, etc. sitting in my solutions drawer, waiting for me to find their problem.</w:t>
-      </w:r>
-    </w:p>
-    <w:p>
-      <w:pPr>
-        <w:pStyle w:val="BodyText"/>
-      </w:pPr>
-      <w:r>
-        <w:t xml:space="preserve">[The Orchard]:</w:t>
-      </w:r>
-      <w:r>
-        <w:t xml:space="preserve"> </w:t>
-      </w:r>
-      <w:r>
-        <w:t xml:space="preserve">[SportPursuit]: https://www.sportpursuit.com/</w:t>
-      </w:r>
-      <w:r>
-        <w:t xml:space="preserve"> </w:t>
-      </w:r>
-      <w:r>
-        <w:t xml:space="preserve">[Method Studios]: https://www.methodstudios.com/</w:t>
-      </w:r>
-      <w:r>
-        <w:t xml:space="preserve"> </w:t>
-      </w:r>
-      <w:r>
-        <w:t xml:space="preserve">[7digital]: https://www.7digital.com/</w:t>
-      </w:r>
-      <w:r>
-        <w:t xml:space="preserve"> </w:t>
-      </w:r>
-      <w:r>
-        <w:t xml:space="preserve">[Research Now]: https://www.researchnow.com/</w:t>
-      </w:r>
-      <w:r>
-        <w:t xml:space="preserve"> </w:t>
-      </w:r>
-      <w:r>
-        <w:t xml:space="preserve">[Distilled]: https://www.distilled.net/</w:t>
-      </w:r>
-      <w:r>
-        <w:t xml:space="preserve"> </w:t>
-      </w:r>
-      <w:r>
-        <w:t xml:space="preserve">[Colewood Internet]: https://www.colewood.net/</w:t>
-      </w:r>
-      <w:r>
-        <w:t xml:space="preserve"> </w:t>
-      </w:r>
-      <w:r>
-        <w:t xml:space="preserve">[University of Portsmouth]: https://www.port.ac.uk/</w:t>
       </w:r>
     </w:p>
     <w:sectPr/>

</xml_diff>

<commit_message>
Added fluff for current job
</commit_message>
<xml_diff>
--- a/CV-Mat-Stace.docx
+++ b/CV-Mat-Stace.docx
@@ -2,15 +2,14 @@
 <file path=word/document.xml><?xml version="1.0" encoding="utf-8"?>
 <w:document xmlns:w="http://schemas.openxmlformats.org/wordprocessingml/2006/main" xmlns:m="http://schemas.openxmlformats.org/officeDocument/2006/math" xmlns:r="http://schemas.openxmlformats.org/officeDocument/2006/relationships" xmlns:o="urn:schemas-microsoft-com:office:office" xmlns:v="urn:schemas-microsoft-com:vml" xmlns:w10="urn:schemas-microsoft-com:office:word" xmlns:a="http://schemas.openxmlformats.org/drawingml/2006/main" xmlns:pic="http://schemas.openxmlformats.org/drawingml/2006/picture" xmlns:wp="http://schemas.openxmlformats.org/drawingml/2006/wordprocessingDrawing">
   <w:body>
+    <w:bookmarkStart w:id="53" w:name="mat-stace"/>
     <w:p>
       <w:pPr>
         <w:pStyle w:val="Heading1"/>
       </w:pPr>
-      <w:bookmarkStart w:id="20" w:name="mat-stace"/>
       <w:r>
         <w:t xml:space="preserve">Mat Stace</w:t>
       </w:r>
-      <w:bookmarkEnd w:id="20"/>
     </w:p>
     <w:p>
       <w:pPr>
@@ -20,21 +19,20 @@
         <w:t xml:space="preserve">cv@matstace.me.uk</w:t>
       </w:r>
       <w:r>
-        <w:br w:type="textWrapping"/>
-      </w:r>
-      <w:r>
-        <w:t xml:space="preserve">+44 20 3422 6287</w:t>
-      </w:r>
-    </w:p>
+        <w:br/>
+      </w:r>
+      <w:r>
+        <w:t xml:space="preserve">+44 7918 040 194</w:t>
+      </w:r>
+    </w:p>
+    <w:bookmarkStart w:id="20" w:name="summary"/>
     <w:p>
       <w:pPr>
         <w:pStyle w:val="Heading2"/>
       </w:pPr>
-      <w:bookmarkStart w:id="21" w:name="summary"/>
       <w:r>
         <w:t xml:space="preserve">Summary</w:t>
       </w:r>
-      <w:bookmarkEnd w:id="21"/>
     </w:p>
     <w:p>
       <w:pPr>
@@ -44,22 +42,22 @@
         <w:t xml:space="preserve">A Web Operations / Linux Infrastructure Engineer with a keen interest in technology, and in particular how the infrastructure / systems department can fully integrate with the entire business to improve communication and processes throughout the whole company.</w:t>
       </w:r>
     </w:p>
+    <w:bookmarkEnd w:id="20"/>
+    <w:bookmarkStart w:id="43" w:name="work-experience"/>
     <w:p>
       <w:pPr>
         <w:pStyle w:val="Heading2"/>
       </w:pPr>
-      <w:bookmarkStart w:id="22" w:name="work-experience"/>
       <w:r>
         <w:t xml:space="preserve">Work Experience</w:t>
       </w:r>
-      <w:bookmarkEnd w:id="22"/>
-    </w:p>
+    </w:p>
+    <w:bookmarkStart w:id="23" w:name="the-orchard-london-uk"/>
     <w:p>
       <w:pPr>
         <w:pStyle w:val="Heading3"/>
       </w:pPr>
-      <w:bookmarkStart w:id="24" w:name="the-orchard-london-uk"/>
-      <w:hyperlink r:id="rId23">
+      <w:hyperlink r:id="rId21">
         <w:r>
           <w:rPr>
             <w:rStyle w:val="Hyperlink"/>
@@ -70,24 +68,40 @@
       <w:r>
         <w:t xml:space="preserve">, London, UK</w:t>
       </w:r>
-      <w:bookmarkEnd w:id="24"/>
-    </w:p>
+    </w:p>
+    <w:bookmarkStart w:id="22" w:name="devops-engineer---may-2019-to-present"/>
     <w:p>
       <w:pPr>
         <w:pStyle w:val="Heading4"/>
       </w:pPr>
-      <w:bookmarkStart w:id="25" w:name="devops-engineer---may-2019-to-present"/>
       <w:r>
         <w:t xml:space="preserve">DevOps Engineer - May 2019 to present</w:t>
       </w:r>
-      <w:bookmarkEnd w:id="25"/>
-    </w:p>
+    </w:p>
+    <w:p>
+      <w:pPr>
+        <w:pStyle w:val="FirstParagraph"/>
+      </w:pPr>
+      <w:r>
+        <w:t xml:space="preserve">Working within a distributed team, developing and supporting the existing hybrid infrastructure (AWS and data centre), as well as supporting the rest of the engineering organisation. Outside of the reactive support tasks, there is a strong focus on expanding and improving automation, including bringing existing infrastructure into terraform. The role also requires strong verbal and written communication skills, to communicate with colleagues from a wide range of technical experience and knowledge.</w:t>
+      </w:r>
+    </w:p>
+    <w:p>
+      <w:pPr>
+        <w:pStyle w:val="BodyText"/>
+      </w:pPr>
+      <w:r>
+        <w:t xml:space="preserve">Key systems and technologies used are AWS, Jenkins, Terraform, Docker, Chef, as well as various scripting languages including python and bash.</w:t>
+      </w:r>
+    </w:p>
+    <w:bookmarkEnd w:id="22"/>
+    <w:bookmarkEnd w:id="23"/>
+    <w:bookmarkStart w:id="26" w:name="sportpursuit-london-uk"/>
     <w:p>
       <w:pPr>
         <w:pStyle w:val="Heading3"/>
       </w:pPr>
-      <w:bookmarkStart w:id="27" w:name="sportpursuit-london-uk"/>
-      <w:hyperlink r:id="rId26">
+      <w:hyperlink r:id="rId24">
         <w:r>
           <w:rPr>
             <w:rStyle w:val="Hyperlink"/>
@@ -98,17 +112,15 @@
       <w:r>
         <w:t xml:space="preserve">, London, UK</w:t>
       </w:r>
-      <w:bookmarkEnd w:id="27"/>
-    </w:p>
+    </w:p>
+    <w:bookmarkStart w:id="25" w:name="X048721c469b9d3b14920c107829c7a4ed9969fe"/>
     <w:p>
       <w:pPr>
         <w:pStyle w:val="Heading4"/>
       </w:pPr>
-      <w:bookmarkStart w:id="28" w:name="devops-engineer---january-2016-to-april-2019"/>
       <w:r>
         <w:t xml:space="preserve">DevOps Engineer - January 2016 to April 2019</w:t>
       </w:r>
-      <w:bookmarkEnd w:id="28"/>
     </w:p>
     <w:p>
       <w:pPr>
@@ -118,12 +130,14 @@
         <w:t xml:space="preserve">Support and improve the existing web application infrastructure, remove single points of failure, improve processes, work with the development teams and product owners, improve and maintain deployment process, responsible for monitoring and maintaining system performance. This is a primarily AWS focussed role, with a wide variety of AWS services in use, additional technologies include Ansible, Terraform, Jenkins, MySQL, PostgreSQL.</w:t>
       </w:r>
     </w:p>
+    <w:bookmarkEnd w:id="25"/>
+    <w:bookmarkEnd w:id="26"/>
+    <w:bookmarkStart w:id="29" w:name="method-studios-london-uk"/>
     <w:p>
       <w:pPr>
         <w:pStyle w:val="Heading3"/>
       </w:pPr>
-      <w:bookmarkStart w:id="30" w:name="method-studios-london-uk"/>
-      <w:hyperlink r:id="rId29">
+      <w:hyperlink r:id="rId27">
         <w:r>
           <w:rPr>
             <w:rStyle w:val="Hyperlink"/>
@@ -134,17 +148,15 @@
       <w:r>
         <w:t xml:space="preserve">, London, UK</w:t>
       </w:r>
-      <w:bookmarkEnd w:id="30"/>
-    </w:p>
+    </w:p>
+    <w:bookmarkStart w:id="28" w:name="X1a6e42f4df935d31c7d24ffdd8f9acba3faad60"/>
     <w:p>
       <w:pPr>
         <w:pStyle w:val="Heading4"/>
       </w:pPr>
-      <w:bookmarkStart w:id="31" w:name="senior-systems-engineer---june-2014-to-december-2015"/>
       <w:r>
         <w:t xml:space="preserve">Senior Systems Engineer - June 2014 to December 2015</w:t>
       </w:r>
-      <w:bookmarkEnd w:id="31"/>
     </w:p>
     <w:p>
       <w:pPr>
@@ -162,12 +174,14 @@
         <w:t xml:space="preserve">Day to day technologies used and supported include Ubuntu and CentOS based systems, Puppet and Foreman, Ansible, Docker, GPFS, TSM, Cisco and Arista networking, and Zabbix.</w:t>
       </w:r>
     </w:p>
+    <w:bookmarkEnd w:id="28"/>
+    <w:bookmarkEnd w:id="29"/>
+    <w:bookmarkStart w:id="32" w:name="digital-london-uk"/>
     <w:p>
       <w:pPr>
         <w:pStyle w:val="Heading3"/>
       </w:pPr>
-      <w:bookmarkStart w:id="33" w:name="digital-london-uk"/>
-      <w:hyperlink r:id="rId32">
+      <w:hyperlink r:id="rId30">
         <w:r>
           <w:rPr>
             <w:rStyle w:val="Hyperlink"/>
@@ -178,17 +192,15 @@
       <w:r>
         <w:t xml:space="preserve">, London, UK</w:t>
       </w:r>
-      <w:bookmarkEnd w:id="33"/>
-    </w:p>
+    </w:p>
+    <w:bookmarkStart w:id="31" w:name="X651b1d89f021b2520725d594690c799a098c02d"/>
     <w:p>
       <w:pPr>
         <w:pStyle w:val="Heading4"/>
       </w:pPr>
-      <w:bookmarkStart w:id="34" w:name="web-operations-engineer---june-2011-to-june-2014"/>
       <w:r>
         <w:t xml:space="preserve">Web Operations Engineer - June 2011 to June 2014</w:t>
       </w:r>
-      <w:bookmarkEnd w:id="34"/>
     </w:p>
     <w:p>
       <w:pPr>
@@ -214,12 +226,14 @@
         <w:t xml:space="preserve">Technologies supported include Windows servers running IIS, Nginx, and MSSQL, and both Debian and Red Hat based linux servers running a wide range of services and daemons, including Apache, Nginx, HAProxy, Varnish, MySQL, Memcached, Redis, Elasticsearch, Logstash, Bacula, PowerDNS, Exim, Postfix, Sendmail, Zabbix, Statsd, Graphite, ProFTPd, and KVM and VMWare ESXi for virtualisation. We use CFEngine, and have also evaluated Chef and Puppet.</w:t>
       </w:r>
     </w:p>
+    <w:bookmarkEnd w:id="31"/>
+    <w:bookmarkEnd w:id="32"/>
+    <w:bookmarkStart w:id="35" w:name="research-now-london-uk"/>
     <w:p>
       <w:pPr>
         <w:pStyle w:val="Heading3"/>
       </w:pPr>
-      <w:bookmarkStart w:id="36" w:name="research-now-london-uk"/>
-      <w:hyperlink r:id="rId35">
+      <w:hyperlink r:id="rId33">
         <w:r>
           <w:rPr>
             <w:rStyle w:val="Hyperlink"/>
@@ -230,17 +244,15 @@
       <w:r>
         <w:t xml:space="preserve">, London, UK</w:t>
       </w:r>
-      <w:bookmarkEnd w:id="36"/>
-    </w:p>
+    </w:p>
+    <w:bookmarkStart w:id="34" w:name="X410ac525a3b07f9d3e8fa36085694f21e07fed8"/>
     <w:p>
       <w:pPr>
         <w:pStyle w:val="Heading4"/>
       </w:pPr>
-      <w:bookmarkStart w:id="37" w:name="unix-administrator-and-postmaster---november-2010-to-june-2011"/>
       <w:r>
         <w:t xml:space="preserve">Unix Administrator and Postmaster - November 2010 to June 2011</w:t>
       </w:r>
-      <w:bookmarkEnd w:id="37"/>
     </w:p>
     <w:p>
       <w:pPr>
@@ -250,12 +262,14 @@
         <w:t xml:space="preserve">While at Research Now, my time was spent building, deploying, and maintaining a new email infrastructure, for a system which sent between four and five million emails per day. This was achieved using Red Hat Enterprise Linux, and PowerMTA for the outbound emails, and exim/ClamAV for the incoming email servers.</w:t>
       </w:r>
     </w:p>
+    <w:bookmarkEnd w:id="34"/>
+    <w:bookmarkEnd w:id="35"/>
+    <w:bookmarkStart w:id="39" w:name="distilled-london-uk"/>
     <w:p>
       <w:pPr>
         <w:pStyle w:val="Heading3"/>
       </w:pPr>
-      <w:bookmarkStart w:id="39" w:name="distilled-london-uk"/>
-      <w:hyperlink r:id="rId38">
+      <w:hyperlink r:id="rId36">
         <w:r>
           <w:rPr>
             <w:rStyle w:val="Hyperlink"/>
@@ -266,27 +280,25 @@
       <w:r>
         <w:t xml:space="preserve">, London, UK</w:t>
       </w:r>
-      <w:bookmarkEnd w:id="39"/>
-    </w:p>
+    </w:p>
+    <w:bookmarkStart w:id="37" w:name="X27e88ca4b629622a6630ac8fe1f163911fdd6d5"/>
     <w:p>
       <w:pPr>
         <w:pStyle w:val="Heading4"/>
       </w:pPr>
-      <w:bookmarkStart w:id="40" w:name="system-administrator---january-2010-to-november-2010"/>
       <w:r>
         <w:t xml:space="preserve">System Administrator - January 2010 to November 2010</w:t>
       </w:r>
-      <w:bookmarkEnd w:id="40"/>
-    </w:p>
+    </w:p>
+    <w:bookmarkEnd w:id="37"/>
+    <w:bookmarkStart w:id="38" w:name="X3672c2498b6938f97ea45112a00886135176bcf"/>
     <w:p>
       <w:pPr>
         <w:pStyle w:val="Heading4"/>
       </w:pPr>
-      <w:bookmarkStart w:id="41" w:name="developer---october-2008-to-november-2010"/>
       <w:r>
         <w:t xml:space="preserve">Developer - October 2008 to November 2010</w:t>
       </w:r>
-      <w:bookmarkEnd w:id="41"/>
     </w:p>
     <w:p>
       <w:pPr>
@@ -296,12 +308,14 @@
         <w:t xml:space="preserve">I originally joined Distilled as a LAMP web application developer, but when the system administrator left, I took on this role in addition to my web development work. As the sole system administrator for a small agency, this work covered everything from commissioning and maintaining servers, through office intranets and phone systems, to desktop support for a heterogeneous Windows, Linux, and Mac environment. The servers were a mix of Debian, Ubuntu, and CentOS, and the technology stack included (but was not limited to) Apache, Varnish, NGinx, MySQL</w:t>
       </w:r>
     </w:p>
+    <w:bookmarkEnd w:id="38"/>
+    <w:bookmarkEnd w:id="39"/>
+    <w:bookmarkStart w:id="42" w:name="colewood-internet-essex-uk"/>
     <w:p>
       <w:pPr>
         <w:pStyle w:val="Heading3"/>
       </w:pPr>
-      <w:bookmarkStart w:id="43" w:name="colewood-internet-essex-uk"/>
-      <w:hyperlink r:id="rId42">
+      <w:hyperlink r:id="rId40">
         <w:r>
           <w:rPr>
             <w:rStyle w:val="Hyperlink"/>
@@ -312,17 +326,15 @@
       <w:r>
         <w:t xml:space="preserve">, Essex, UK</w:t>
       </w:r>
-      <w:bookmarkEnd w:id="43"/>
-    </w:p>
+    </w:p>
+    <w:bookmarkStart w:id="41" w:name="developer---march-2004-to-september-2008"/>
     <w:p>
       <w:pPr>
         <w:pStyle w:val="Heading4"/>
       </w:pPr>
-      <w:bookmarkStart w:id="44" w:name="developer---march-2004-to-september-2008"/>
       <w:r>
         <w:t xml:space="preserve">Developer - March 2004 to September 2008</w:t>
       </w:r>
-      <w:bookmarkEnd w:id="44"/>
     </w:p>
     <w:p>
       <w:pPr>
@@ -347,22 +359,24 @@
         <w:t xml:space="preserve">, I also dealt with the servers (although we used a semi-managed hosting solution, so there was a lot of hand holding from the hosting companies we used). In addition to the LAMP development and dealing with servers, I also designed and built a VoIP system based on Asterisk, with the dual objectives of reducing the operating expenditure with BT, and also allowing the creation of a virtual office, to begin the transition to remote working.</w:t>
       </w:r>
     </w:p>
+    <w:bookmarkEnd w:id="41"/>
+    <w:bookmarkEnd w:id="42"/>
+    <w:bookmarkEnd w:id="43"/>
+    <w:bookmarkStart w:id="51" w:name="education"/>
     <w:p>
       <w:pPr>
         <w:pStyle w:val="Heading2"/>
       </w:pPr>
-      <w:bookmarkStart w:id="45" w:name="education"/>
       <w:r>
         <w:t xml:space="preserve">Education</w:t>
       </w:r>
-      <w:bookmarkEnd w:id="45"/>
-    </w:p>
+    </w:p>
+    <w:bookmarkStart w:id="46" w:name="university-of-portsmouth"/>
     <w:p>
       <w:pPr>
         <w:pStyle w:val="Heading3"/>
       </w:pPr>
-      <w:bookmarkStart w:id="47" w:name="university-of-portsmouth"/>
-      <w:hyperlink r:id="rId46">
+      <w:hyperlink r:id="rId44">
         <w:r>
           <w:rPr>
             <w:rStyle w:val="Hyperlink"/>
@@ -370,37 +384,35 @@
           <w:t xml:space="preserve">University of Portsmouth</w:t>
         </w:r>
       </w:hyperlink>
-      <w:bookmarkEnd w:id="47"/>
-    </w:p>
+    </w:p>
+    <w:bookmarkStart w:id="45" w:name="X0ee0c0ebcad72f2d7cca1fbee4891c355b79172"/>
     <w:p>
       <w:pPr>
         <w:pStyle w:val="Heading4"/>
       </w:pPr>
-      <w:bookmarkStart w:id="48" w:name="bsc-hons-internet-technology---2000-to-2003"/>
       <w:r>
         <w:t xml:space="preserve">2:1 BSc (Hons) Internet Technology - 2000 to 2003</w:t>
       </w:r>
-      <w:bookmarkEnd w:id="48"/>
-    </w:p>
+    </w:p>
+    <w:bookmarkEnd w:id="45"/>
+    <w:bookmarkEnd w:id="46"/>
+    <w:bookmarkStart w:id="48" w:name="Xec45666897cbcd30737654bdfed6faf7cd308b6"/>
     <w:p>
       <w:pPr>
         <w:pStyle w:val="Heading3"/>
       </w:pPr>
-      <w:bookmarkStart w:id="49" w:name="queen-elizabeth-i-sixth-form-college-darlington---1995-to-1997"/>
       <w:r>
         <w:t xml:space="preserve">Queen Elizabeth I Sixth Form College, Darlington - 1995 to 1997</w:t>
       </w:r>
-      <w:bookmarkEnd w:id="49"/>
-    </w:p>
+    </w:p>
+    <w:bookmarkStart w:id="47" w:name="a-levels"/>
     <w:p>
       <w:pPr>
         <w:pStyle w:val="Heading4"/>
       </w:pPr>
-      <w:bookmarkStart w:id="50" w:name="a-levels"/>
       <w:r>
         <w:t xml:space="preserve">A-Levels</w:t>
       </w:r>
-      <w:bookmarkEnd w:id="50"/>
     </w:p>
     <w:p>
       <w:pPr>
@@ -422,25 +434,25 @@
         <w:t xml:space="preserve">Information Technology - D</w:t>
       </w:r>
     </w:p>
+    <w:bookmarkEnd w:id="47"/>
+    <w:bookmarkEnd w:id="48"/>
+    <w:bookmarkStart w:id="50" w:name="X6b4a92e504c4e220d033bde29636e2e8ed4638e"/>
     <w:p>
       <w:pPr>
         <w:pStyle w:val="Heading3"/>
       </w:pPr>
-      <w:bookmarkStart w:id="51" w:name="king-james-i-comprehensive-school-bishop-auckland---1990-to-1995"/>
       <w:r>
         <w:t xml:space="preserve">King James I Comprehensive School, Bishop Auckland - 1990 to 1995</w:t>
       </w:r>
-      <w:bookmarkEnd w:id="51"/>
-    </w:p>
+    </w:p>
+    <w:bookmarkStart w:id="49" w:name="gcses"/>
     <w:p>
       <w:pPr>
         <w:pStyle w:val="Heading4"/>
       </w:pPr>
-      <w:bookmarkStart w:id="52" w:name="gcses"/>
       <w:r>
         <w:t xml:space="preserve">GCSEs</w:t>
       </w:r>
-      <w:bookmarkEnd w:id="52"/>
     </w:p>
     <w:p>
       <w:pPr>
@@ -450,15 +462,17 @@
         <w:t xml:space="preserve">Ten GCSEs including Maths, Science and English.</w:t>
       </w:r>
     </w:p>
+    <w:bookmarkEnd w:id="49"/>
+    <w:bookmarkEnd w:id="50"/>
+    <w:bookmarkEnd w:id="51"/>
+    <w:bookmarkStart w:id="52" w:name="hobbies-and-other-interests"/>
     <w:p>
       <w:pPr>
         <w:pStyle w:val="Heading2"/>
       </w:pPr>
-      <w:bookmarkStart w:id="53" w:name="hobbies-and-other-interests"/>
       <w:r>
         <w:t xml:space="preserve">Hobbies and Other Interests</w:t>
       </w:r>
-      <w:bookmarkEnd w:id="53"/>
     </w:p>
     <w:p>
       <w:pPr>
@@ -468,6 +482,8 @@
         <w:t xml:space="preserve">Outside of work I hold a full amateur radio licence with a particular interest in satellites and digital modes, and am an occasional bicycle tourist. I also have an interest in sim-racing, and have altogether too many arduinos, raspberry pis, etc. sitting in my solutions drawer, waiting for me to find their problem.</w:t>
       </w:r>
     </w:p>
+    <w:bookmarkEnd w:id="52"/>
+    <w:bookmarkEnd w:id="53"/>
     <w:sectPr/>
   </w:body>
 </w:document>
@@ -499,17 +515,14 @@
 <file path=word/numbering.xml><?xml version="1.0" encoding="utf-8"?>
 <w:numbering xmlns:w="http://schemas.openxmlformats.org/wordprocessingml/2006/main">
   <w:abstractNum w:abstractNumId="990">
-    <w:nsid w:val="170cd2de"/>
+    <w:nsid w:val="A990"/>
     <w:multiLevelType w:val="multilevel"/>
     <w:lvl w:ilvl="0">
       <w:numFmt w:val="bullet"/>
       <w:lvlText w:val=" "/>
       <w:lvlJc w:val="left"/>
       <w:pPr>
-        <w:tabs>
-          <w:tab w:val="num" w:pos="0"/>
-        </w:tabs>
-        <w:ind w:left="480" w:hanging="480"/>
+        <w:ind w:left="720" w:hanging="480"/>
       </w:pPr>
     </w:lvl>
     <w:lvl w:ilvl="1">
@@ -517,10 +530,7 @@
       <w:lvlText w:val=" "/>
       <w:lvlJc w:val="left"/>
       <w:pPr>
-        <w:tabs>
-          <w:tab w:val="num" w:pos="720"/>
-        </w:tabs>
-        <w:ind w:left="1200" w:hanging="480"/>
+        <w:ind w:left="1440" w:hanging="480"/>
       </w:pPr>
     </w:lvl>
     <w:lvl w:ilvl="2">
@@ -528,10 +538,7 @@
       <w:lvlText w:val=" "/>
       <w:lvlJc w:val="left"/>
       <w:pPr>
-        <w:tabs>
-          <w:tab w:val="num" w:pos="1440"/>
-        </w:tabs>
-        <w:ind w:left="1920" w:hanging="480"/>
+        <w:ind w:left="2160" w:hanging="480"/>
       </w:pPr>
     </w:lvl>
     <w:lvl w:ilvl="3">
@@ -539,10 +546,7 @@
       <w:lvlText w:val=" "/>
       <w:lvlJc w:val="left"/>
       <w:pPr>
-        <w:tabs>
-          <w:tab w:val="num" w:pos="2160"/>
-        </w:tabs>
-        <w:ind w:left="2640" w:hanging="480"/>
+        <w:ind w:left="2880" w:hanging="480"/>
       </w:pPr>
     </w:lvl>
     <w:lvl w:ilvl="4">
@@ -550,10 +554,7 @@
       <w:lvlText w:val=" "/>
       <w:lvlJc w:val="left"/>
       <w:pPr>
-        <w:tabs>
-          <w:tab w:val="num" w:pos="2880"/>
-        </w:tabs>
-        <w:ind w:left="3360" w:hanging="480"/>
+        <w:ind w:left="3600" w:hanging="480"/>
       </w:pPr>
     </w:lvl>
     <w:lvl w:ilvl="5">
@@ -561,10 +562,7 @@
       <w:lvlText w:val=" "/>
       <w:lvlJc w:val="left"/>
       <w:pPr>
-        <w:tabs>
-          <w:tab w:val="num" w:pos="3600"/>
-        </w:tabs>
-        <w:ind w:left="4080" w:hanging="480"/>
+        <w:ind w:left="4320" w:hanging="480"/>
       </w:pPr>
     </w:lvl>
     <w:lvl w:ilvl="6">
@@ -572,10 +570,7 @@
       <w:lvlText w:val=" "/>
       <w:lvlJc w:val="left"/>
       <w:pPr>
-        <w:tabs>
-          <w:tab w:val="num" w:pos="4320"/>
-        </w:tabs>
-        <w:ind w:left="4800" w:hanging="480"/>
+        <w:ind w:left="5040" w:hanging="480"/>
       </w:pPr>
     </w:lvl>
     <w:lvl w:ilvl="7">
@@ -583,10 +578,7 @@
       <w:lvlText w:val=" "/>
       <w:lvlJc w:val="left"/>
       <w:pPr>
-        <w:tabs>
-          <w:tab w:val="num" w:pos="5040"/>
-        </w:tabs>
-        <w:ind w:left="5520" w:hanging="480"/>
+        <w:ind w:left="5760" w:hanging="480"/>
       </w:pPr>
     </w:lvl>
     <w:lvl w:ilvl="8">
@@ -594,119 +586,10 @@
       <w:lvlText w:val=" "/>
       <w:lvlJc w:val="left"/>
       <w:pPr>
-        <w:tabs>
-          <w:tab w:val="num" w:pos="5760"/>
-        </w:tabs>
-        <w:ind w:left="6240" w:hanging="480"/>
+        <w:ind w:left="6480" w:hanging="480"/>
       </w:pPr>
     </w:lvl>
   </w:abstractNum>
-  <w:abstractNum w:abstractNumId="990">
-    <w:nsid w:val="2c1ae401"/>
-    <w:multiLevelType w:val="multilevel"/>
-    <w:lvl w:ilvl="0">
-      <w:numFmt w:val="bullet"/>
-      <w:lvlText w:val=" "/>
-      <w:lvlJc w:val="left"/>
-      <w:pPr>
-        <w:tabs>
-          <w:tab w:val="num" w:pos="0"/>
-        </w:tabs>
-        <w:ind w:left="480" w:hanging="480"/>
-      </w:pPr>
-    </w:lvl>
-    <w:lvl w:ilvl="1">
-      <w:numFmt w:val="bullet"/>
-      <w:lvlText w:val=" "/>
-      <w:lvlJc w:val="left"/>
-      <w:pPr>
-        <w:tabs>
-          <w:tab w:val="num" w:pos="720"/>
-        </w:tabs>
-        <w:ind w:left="1200" w:hanging="480"/>
-      </w:pPr>
-    </w:lvl>
-    <w:lvl w:ilvl="2">
-      <w:numFmt w:val="bullet"/>
-      <w:lvlText w:val=" "/>
-      <w:lvlJc w:val="left"/>
-      <w:pPr>
-        <w:tabs>
-          <w:tab w:val="num" w:pos="1440"/>
-        </w:tabs>
-        <w:ind w:left="1920" w:hanging="480"/>
-      </w:pPr>
-    </w:lvl>
-    <w:lvl w:ilvl="3">
-      <w:numFmt w:val="bullet"/>
-      <w:lvlText w:val=" "/>
-      <w:lvlJc w:val="left"/>
-      <w:pPr>
-        <w:tabs>
-          <w:tab w:val="num" w:pos="2160"/>
-        </w:tabs>
-        <w:ind w:left="2640" w:hanging="480"/>
-      </w:pPr>
-    </w:lvl>
-    <w:lvl w:ilvl="4">
-      <w:numFmt w:val="bullet"/>
-      <w:lvlText w:val=" "/>
-      <w:lvlJc w:val="left"/>
-      <w:pPr>
-        <w:tabs>
-          <w:tab w:val="num" w:pos="2880"/>
-        </w:tabs>
-        <w:ind w:left="3360" w:hanging="480"/>
-      </w:pPr>
-    </w:lvl>
-    <w:lvl w:ilvl="5">
-      <w:numFmt w:val="bullet"/>
-      <w:lvlText w:val=" "/>
-      <w:lvlJc w:val="left"/>
-      <w:pPr>
-        <w:tabs>
-          <w:tab w:val="num" w:pos="3600"/>
-        </w:tabs>
-        <w:ind w:left="4080" w:hanging="480"/>
-      </w:pPr>
-    </w:lvl>
-    <w:lvl w:ilvl="6">
-      <w:numFmt w:val="bullet"/>
-      <w:lvlText w:val=" "/>
-      <w:lvlJc w:val="left"/>
-      <w:pPr>
-        <w:tabs>
-          <w:tab w:val="num" w:pos="4320"/>
-        </w:tabs>
-        <w:ind w:left="4800" w:hanging="480"/>
-      </w:pPr>
-    </w:lvl>
-    <w:lvl w:ilvl="7">
-      <w:numFmt w:val="bullet"/>
-      <w:lvlText w:val=" "/>
-      <w:lvlJc w:val="left"/>
-      <w:pPr>
-        <w:tabs>
-          <w:tab w:val="num" w:pos="5040"/>
-        </w:tabs>
-        <w:ind w:left="5520" w:hanging="480"/>
-      </w:pPr>
-    </w:lvl>
-    <w:lvl w:ilvl="8">
-      <w:numFmt w:val="bullet"/>
-      <w:lvlText w:val=" "/>
-      <w:lvlJc w:val="left"/>
-      <w:pPr>
-        <w:tabs>
-          <w:tab w:val="num" w:pos="5760"/>
-        </w:tabs>
-        <w:ind w:left="6240" w:hanging="480"/>
-      </w:pPr>
-    </w:lvl>
-  </w:abstractNum>
-  <w:num w:numId="1000">
-    <w:abstractNumId w:val="990"/>
-  </w:num>
   <w:num w:numId="1000">
     <w:abstractNumId w:val="990"/>
   </w:num>
@@ -718,10 +601,10 @@
   <w:docDefaults>
     <w:rPrDefault>
       <w:rPr>
-        <w:rFonts w:asciiTheme="minorHAnsi" w:eastAsiaTheme="minorHAnsi" w:hAnsiTheme="minorHAnsi" w:cstheme="minorBidi"/>
+        <w:rFonts w:asciiTheme="minorHAnsi" w:cstheme="minorBidi" w:eastAsiaTheme="minorHAnsi" w:hAnsiTheme="minorHAnsi"/>
         <w:sz w:val="24"/>
         <w:szCs w:val="24"/>
-        <w:lang w:val="en-US" w:eastAsia="en-US" w:bidi="ar-SA"/>
+        <w:lang w:bidi="ar-SA" w:eastAsia="en-US" w:val="en-US"/>
       </w:rPr>
     </w:rPrDefault>
     <w:pPrDefault>
@@ -730,35 +613,35 @@
       </w:pPr>
     </w:pPrDefault>
   </w:docDefaults>
-  <w:latentStyles w:defLockedState="0" w:defUIPriority="0" w:defSemiHidden="0" w:defUnhideWhenUsed="0" w:defQFormat="0" w:count="276"/>
-  <w:style w:type="paragraph" w:default="1" w:styleId="Normal">
+  <w:latentStyles w:count="276" w:defLockedState="0" w:defQFormat="0" w:defSemiHidden="0" w:defUIPriority="0" w:defUnhideWhenUsed="0"/>
+  <w:style w:default="1" w:styleId="Normal" w:type="paragraph">
     <w:name w:val="Normal"/>
     <w:qFormat/>
   </w:style>
-  <w:style w:type="paragraph" w:styleId="BodyText">
+  <w:style w:styleId="BodyText" w:type="paragraph">
     <w:name w:val="Body Text"/>
     <w:basedOn w:val="Normal"/>
     <w:link w:val="BodyTextChar"/>
     <w:pPr>
-      <w:spacing w:before="180" w:after="180"/>
-    </w:pPr>
-    <w:qFormat/>
-  </w:style>
-  <w:style w:type="paragraph" w:customStyle="1" w:styleId="FirstParagraph">
+      <w:spacing w:after="180" w:before="180"/>
+    </w:pPr>
+    <w:qFormat/>
+  </w:style>
+  <w:style w:customStyle="1" w:styleId="FirstParagraph" w:type="paragraph">
     <w:name w:val="First Paragraph"/>
     <w:basedOn w:val="BodyText"/>
     <w:next w:val="BodyText"/>
     <w:qFormat/>
   </w:style>
-  <w:style w:type="paragraph" w:customStyle="1" w:styleId="Compact">
+  <w:style w:customStyle="1" w:styleId="Compact" w:type="paragraph">
     <w:name w:val="Compact"/>
     <w:basedOn w:val="BodyText"/>
     <w:qFormat/>
     <w:pPr>
-      <w:spacing w:before="36" w:after="36"/>
-    </w:pPr>
-  </w:style>
-  <w:style w:type="paragraph" w:styleId="Title">
+      <w:spacing w:after="36" w:before="36"/>
+    </w:pPr>
+  </w:style>
+  <w:style w:styleId="Title" w:type="paragraph">
     <w:name w:val="Title"/>
     <w:basedOn w:val="Normal"/>
     <w:next w:val="BodyText"/>
@@ -766,19 +649,19 @@
     <w:pPr>
       <w:keepNext/>
       <w:keepLines/>
-      <w:spacing w:before="480" w:after="240"/>
+      <w:spacing w:after="240" w:before="480"/>
       <w:jc w:val="center"/>
     </w:pPr>
     <w:rPr>
-      <w:rFonts w:asciiTheme="majorHAnsi" w:eastAsiaTheme="majorEastAsia" w:hAnsiTheme="majorHAnsi" w:cstheme="majorBidi"/>
+      <w:rFonts w:asciiTheme="majorHAnsi" w:cstheme="majorBidi" w:eastAsiaTheme="majorEastAsia" w:hAnsiTheme="majorHAnsi"/>
       <w:b/>
       <w:bCs/>
-      <w:color w:val="345A8A" w:themeColor="accent1" w:themeShade="B5"/>
+      <w:color w:themeColor="accent1" w:themeShade="B5" w:val="345A8A"/>
       <w:sz w:val="36"/>
       <w:szCs w:val="36"/>
     </w:rPr>
   </w:style>
-  <w:style w:type="paragraph" w:styleId="Subtitle">
+  <w:style w:styleId="Subtitle" w:type="paragraph">
     <w:name w:val="Subtitle"/>
     <w:basedOn w:val="Title"/>
     <w:next w:val="BodyText"/>
@@ -786,7 +669,7 @@
     <w:pPr>
       <w:keepNext/>
       <w:keepLines/>
-      <w:spacing w:before="240" w:after="240"/>
+      <w:spacing w:after="240" w:before="240"/>
       <w:jc w:val="center"/>
     </w:pPr>
     <w:rPr>
@@ -794,7 +677,7 @@
       <w:szCs w:val="30"/>
     </w:rPr>
   </w:style>
-  <w:style w:type="paragraph" w:customStyle="1" w:styleId="Author">
+  <w:style w:customStyle="1" w:styleId="Author" w:type="paragraph">
     <w:name w:val="Author"/>
     <w:next w:val="BodyText"/>
     <w:qFormat/>
@@ -804,7 +687,7 @@
       <w:jc w:val="center"/>
     </w:pPr>
   </w:style>
-  <w:style w:type="paragraph" w:styleId="Date">
+  <w:style w:styleId="Date" w:type="paragraph">
     <w:name w:val="Date"/>
     <w:next w:val="BodyText"/>
     <w:qFormat/>
@@ -814,7 +697,7 @@
       <w:jc w:val="center"/>
     </w:pPr>
   </w:style>
-  <w:style w:type="paragraph" w:customStyle="1" w:styleId="Abstract">
+  <w:style w:customStyle="1" w:styleId="Abstract" w:type="paragraph">
     <w:name w:val="Abstract"/>
     <w:basedOn w:val="Normal"/>
     <w:next w:val="BodyText"/>
@@ -822,14 +705,14 @@
     <w:pPr>
       <w:keepNext/>
       <w:keepLines/>
-      <w:spacing w:before="300" w:after="300"/>
+      <w:spacing w:after="300" w:before="300"/>
     </w:pPr>
     <w:rPr>
       <w:sz w:val="20"/>
       <w:szCs w:val="20"/>
     </w:rPr>
   </w:style>
-  <w:style w:type="paragraph" w:styleId="Bibliography">
+  <w:style w:styleId="Bibliography" w:type="paragraph">
     <w:name w:val="Bibliography"/>
     <w:basedOn w:val="Normal"/>
     <w:next w:val="Bibliography"/>
@@ -837,7 +720,7 @@
     <w:pPr/>
     <w:rPr/>
   </w:style>
-  <w:style w:type="paragraph" w:styleId="Heading1">
+  <w:style w:styleId="Heading1" w:type="paragraph">
     <w:name w:val="Heading 1"/>
     <w:basedOn w:val="Normal"/>
     <w:next w:val="BodyText"/>
@@ -846,19 +729,19 @@
     <w:pPr>
       <w:keepNext/>
       <w:keepLines/>
-      <w:spacing w:before="480" w:after="0"/>
+      <w:spacing w:after="0" w:before="480"/>
       <w:outlineLvl w:val="0"/>
     </w:pPr>
     <w:rPr>
-      <w:rFonts w:asciiTheme="majorHAnsi" w:eastAsiaTheme="majorEastAsia" w:hAnsiTheme="majorHAnsi" w:cstheme="majorBidi"/>
+      <w:rFonts w:asciiTheme="majorHAnsi" w:cstheme="majorBidi" w:eastAsiaTheme="majorEastAsia" w:hAnsiTheme="majorHAnsi"/>
       <w:b/>
       <w:bCs/>
-      <w:color w:val="345A8A" w:themeColor="accent1" w:themeShade="B5"/>
+      <w:color w:themeColor="accent1" w:val="4F81BD"/>
       <w:sz w:val="32"/>
       <w:szCs w:val="32"/>
     </w:rPr>
   </w:style>
-  <w:style w:type="paragraph" w:styleId="Heading2">
+  <w:style w:styleId="Heading2" w:type="paragraph">
     <w:name w:val="Heading 2"/>
     <w:basedOn w:val="Normal"/>
     <w:next w:val="BodyText"/>
@@ -868,19 +751,19 @@
     <w:pPr>
       <w:keepNext/>
       <w:keepLines/>
-      <w:spacing w:before="200" w:after="0"/>
+      <w:spacing w:after="0" w:before="200"/>
       <w:outlineLvl w:val="1"/>
     </w:pPr>
     <w:rPr>
-      <w:rFonts w:asciiTheme="majorHAnsi" w:eastAsiaTheme="majorEastAsia" w:hAnsiTheme="majorHAnsi" w:cstheme="majorBidi"/>
+      <w:rFonts w:asciiTheme="majorHAnsi" w:cstheme="majorBidi" w:eastAsiaTheme="majorEastAsia" w:hAnsiTheme="majorHAnsi"/>
       <w:b/>
       <w:bCs/>
-      <w:color w:val="4F81BD" w:themeColor="accent1"/>
-      <w:sz w:val="32"/>
-      <w:szCs w:val="32"/>
-    </w:rPr>
-  </w:style>
-  <w:style w:type="paragraph" w:styleId="Heading3">
+      <w:color w:themeColor="accent1" w:val="4F81BD"/>
+      <w:sz w:val="28"/>
+      <w:szCs w:val="28"/>
+    </w:rPr>
+  </w:style>
+  <w:style w:styleId="Heading3" w:type="paragraph">
     <w:name w:val="Heading 3"/>
     <w:basedOn w:val="Normal"/>
     <w:next w:val="BodyText"/>
@@ -890,19 +773,19 @@
     <w:pPr>
       <w:keepNext/>
       <w:keepLines/>
-      <w:spacing w:before="200" w:after="0"/>
+      <w:spacing w:after="0" w:before="200"/>
       <w:outlineLvl w:val="2"/>
     </w:pPr>
     <w:rPr>
-      <w:rFonts w:asciiTheme="majorHAnsi" w:eastAsiaTheme="majorEastAsia" w:hAnsiTheme="majorHAnsi" w:cstheme="majorBidi"/>
+      <w:rFonts w:asciiTheme="majorHAnsi" w:cstheme="majorBidi" w:eastAsiaTheme="majorEastAsia" w:hAnsiTheme="majorHAnsi"/>
       <w:b/>
       <w:bCs/>
-      <w:color w:val="4F81BD" w:themeColor="accent1"/>
-      <w:sz w:val="28"/>
-      <w:szCs w:val="28"/>
-    </w:rPr>
-  </w:style>
-  <w:style w:type="paragraph" w:styleId="Heading4">
+      <w:color w:themeColor="accent1" w:val="4F81BD"/>
+      <w:sz w:val="24"/>
+      <w:szCs w:val="24"/>
+    </w:rPr>
+  </w:style>
+  <w:style w:styleId="Heading4" w:type="paragraph">
     <w:name w:val="Heading 4"/>
     <w:basedOn w:val="Normal"/>
     <w:next w:val="BodyText"/>
@@ -912,19 +795,19 @@
     <w:pPr>
       <w:keepNext/>
       <w:keepLines/>
-      <w:spacing w:before="200" w:after="0"/>
+      <w:spacing w:after="0" w:before="200"/>
       <w:outlineLvl w:val="3"/>
     </w:pPr>
     <w:rPr>
-      <w:rFonts w:asciiTheme="majorHAnsi" w:eastAsiaTheme="majorEastAsia" w:hAnsiTheme="majorHAnsi" w:cstheme="majorBidi"/>
-      <w:b/>
+      <w:rFonts w:asciiTheme="majorHAnsi" w:cstheme="majorBidi" w:eastAsiaTheme="majorEastAsia" w:hAnsiTheme="majorHAnsi"/>
+      <w:i/>
       <w:bCs/>
-      <w:color w:val="4F81BD" w:themeColor="accent1"/>
+      <w:color w:themeColor="accent1" w:val="4F81BD"/>
       <w:sz w:val="24"/>
       <w:szCs w:val="24"/>
     </w:rPr>
   </w:style>
-  <w:style w:type="paragraph" w:styleId="Heading5">
+  <w:style w:styleId="Heading5" w:type="paragraph">
     <w:name w:val="Heading 5"/>
     <w:basedOn w:val="Normal"/>
     <w:next w:val="BodyText"/>
@@ -934,19 +817,18 @@
     <w:pPr>
       <w:keepNext/>
       <w:keepLines/>
-      <w:spacing w:before="200" w:after="0"/>
+      <w:spacing w:after="0" w:before="200"/>
       <w:outlineLvl w:val="4"/>
     </w:pPr>
     <w:rPr>
-      <w:rFonts w:asciiTheme="majorHAnsi" w:eastAsiaTheme="majorEastAsia" w:hAnsiTheme="majorHAnsi" w:cstheme="majorBidi"/>
-      <w:i/>
+      <w:rFonts w:asciiTheme="majorHAnsi" w:cstheme="majorBidi" w:eastAsiaTheme="majorEastAsia" w:hAnsiTheme="majorHAnsi"/>
       <w:iCs/>
-      <w:color w:val="4F81BD" w:themeColor="accent1"/>
+      <w:color w:themeColor="accent1" w:val="4F81BD"/>
       <w:sz w:val="24"/>
       <w:szCs w:val="24"/>
     </w:rPr>
   </w:style>
-  <w:style w:type="paragraph" w:styleId="Heading6">
+  <w:style w:styleId="Heading6" w:type="paragraph">
     <w:name w:val="Heading 6"/>
     <w:basedOn w:val="Normal"/>
     <w:next w:val="BodyText"/>
@@ -956,17 +838,17 @@
     <w:pPr>
       <w:keepNext/>
       <w:keepLines/>
-      <w:spacing w:before="200" w:after="0"/>
+      <w:spacing w:after="0" w:before="200"/>
       <w:outlineLvl w:val="5"/>
     </w:pPr>
     <w:rPr>
-      <w:rFonts w:asciiTheme="majorHAnsi" w:eastAsiaTheme="majorEastAsia" w:hAnsiTheme="majorHAnsi" w:cstheme="majorBidi"/>
-      <w:color w:val="4F81BD" w:themeColor="accent1"/>
+      <w:rFonts w:asciiTheme="majorHAnsi" w:cstheme="majorBidi" w:eastAsiaTheme="majorEastAsia" w:hAnsiTheme="majorHAnsi"/>
+      <w:color w:themeColor="accent1" w:val="4F81BD"/>
       <w:sz w:val="24"/>
       <w:szCs w:val="24"/>
     </w:rPr>
   </w:style>
-  <w:style w:type="paragraph" w:styleId="Heading7">
+  <w:style w:styleId="Heading7" w:type="paragraph">
     <w:name w:val="Heading 7"/>
     <w:basedOn w:val="Normal"/>
     <w:next w:val="BodyText"/>
@@ -976,17 +858,17 @@
     <w:pPr>
       <w:keepNext/>
       <w:keepLines/>
-      <w:spacing w:before="200" w:after="0"/>
+      <w:spacing w:after="0" w:before="200"/>
       <w:outlineLvl w:val="6"/>
     </w:pPr>
     <w:rPr>
-      <w:rFonts w:asciiTheme="majorHAnsi" w:eastAsiaTheme="majorEastAsia" w:hAnsiTheme="majorHAnsi" w:cstheme="majorBidi"/>
-      <w:color w:val="4F81BD" w:themeColor="accent1"/>
+      <w:rFonts w:asciiTheme="majorHAnsi" w:cstheme="majorBidi" w:eastAsiaTheme="majorEastAsia" w:hAnsiTheme="majorHAnsi"/>
+      <w:color w:themeColor="accent1" w:val="4F81BD"/>
       <w:sz w:val="24"/>
       <w:szCs w:val="24"/>
     </w:rPr>
   </w:style>
-  <w:style w:type="paragraph" w:styleId="Heading8">
+  <w:style w:styleId="Heading8" w:type="paragraph">
     <w:name w:val="Heading 8"/>
     <w:basedOn w:val="Normal"/>
     <w:next w:val="BodyText"/>
@@ -996,17 +878,17 @@
     <w:pPr>
       <w:keepNext/>
       <w:keepLines/>
-      <w:spacing w:before="200" w:after="0"/>
+      <w:spacing w:after="0" w:before="200"/>
       <w:outlineLvl w:val="7"/>
     </w:pPr>
     <w:rPr>
-      <w:rFonts w:asciiTheme="majorHAnsi" w:eastAsiaTheme="majorEastAsia" w:hAnsiTheme="majorHAnsi" w:cstheme="majorBidi"/>
-      <w:color w:val="4F81BD" w:themeColor="accent1"/>
+      <w:rFonts w:asciiTheme="majorHAnsi" w:cstheme="majorBidi" w:eastAsiaTheme="majorEastAsia" w:hAnsiTheme="majorHAnsi"/>
+      <w:color w:themeColor="accent1" w:val="4F81BD"/>
       <w:sz w:val="24"/>
       <w:szCs w:val="24"/>
     </w:rPr>
   </w:style>
-  <w:style w:type="paragraph" w:styleId="Heading9">
+  <w:style w:styleId="Heading9" w:type="paragraph">
     <w:name w:val="Heading 9"/>
     <w:basedOn w:val="Normal"/>
     <w:next w:val="BodyText"/>
@@ -1016,17 +898,17 @@
     <w:pPr>
       <w:keepNext/>
       <w:keepLines/>
-      <w:spacing w:before="200" w:after="0"/>
+      <w:spacing w:after="0" w:before="200"/>
       <w:outlineLvl w:val="8"/>
     </w:pPr>
     <w:rPr>
-      <w:rFonts w:asciiTheme="majorHAnsi" w:eastAsiaTheme="majorEastAsia" w:hAnsiTheme="majorHAnsi" w:cstheme="majorBidi"/>
-      <w:color w:val="4F81BD" w:themeColor="accent1"/>
+      <w:rFonts w:asciiTheme="majorHAnsi" w:cstheme="majorBidi" w:eastAsiaTheme="majorEastAsia" w:hAnsiTheme="majorHAnsi"/>
+      <w:color w:themeColor="accent1" w:val="4F81BD"/>
       <w:sz w:val="24"/>
       <w:szCs w:val="24"/>
     </w:rPr>
   </w:style>
-  <w:style w:type="paragraph" w:styleId="BlockText">
+  <w:style w:styleId="BlockText" w:type="paragraph">
     <w:name w:val="Block Text"/>
     <w:basedOn w:val="BodyText"/>
     <w:next w:val="BodyText"/>
@@ -1034,17 +916,11 @@
     <w:unhideWhenUsed/>
     <w:qFormat/>
     <w:pPr>
-      <w:spacing w:before="100" w:after="100"/>
-      <w:ind w:firstLine="0"/>
-    </w:pPr>
-    <w:rPr>
-      <w:rFonts w:asciiTheme="majorHAnsi" w:eastAsiaTheme="majorEastAsia" w:hAnsiTheme="majorHAnsi" w:cstheme="majorBidi"/>
-      <w:bCs/>
-      <w:sz w:val="20"/>
-      <w:szCs w:val="20"/>
-    </w:rPr>
-  </w:style>
-  <w:style w:type="paragraph" w:styleId="FootnoteText">
+      <w:spacing w:after="100" w:before="100"/>
+      <w:ind w:firstLine="0" w:left="480" w:right="480"/>
+    </w:pPr>
+  </w:style>
+  <w:style w:styleId="FootnoteText" w:type="paragraph">
     <w:name w:val="Footnote Text"/>
     <w:basedOn w:val="Normal"/>
     <w:next w:val="FootnoteText"/>
@@ -1052,28 +928,43 @@
     <w:unhideWhenUsed/>
     <w:qFormat/>
   </w:style>
-  <w:style w:type="character" w:default="1" w:styleId="DefaultParagraphFont">
+  <w:style w:default="1" w:styleId="DefaultParagraphFont" w:type="character">
     <w:name w:val="Default Paragraph Font"/>
     <w:semiHidden/>
     <w:unhideWhenUsed/>
   </w:style>
-  <w:style w:type="table" w:default="1" w:styleId="Table">
+  <w:style w:default="1" w:styleId="Table" w:type="table">
     <w:name w:val="Table"/>
     <w:basedOn w:val="TableNormal"/>
     <w:semiHidden/>
     <w:unhideWhenUsed/>
     <w:qFormat/>
     <w:tblPr>
-      <w:tblInd w:w="0" w:type="dxa"/>
+      <w:tblInd w:type="dxa" w:w="0"/>
       <w:tblCellMar>
-        <w:top w:w="0" w:type="dxa"/>
-        <w:left w:w="108" w:type="dxa"/>
-        <w:bottom w:w="0" w:type="dxa"/>
-        <w:right w:w="108" w:type="dxa"/>
+        <w:top w:type="dxa" w:w="0"/>
+        <w:left w:type="dxa" w:w="108"/>
+        <w:bottom w:type="dxa" w:w="0"/>
+        <w:right w:type="dxa" w:w="108"/>
       </w:tblCellMar>
     </w:tblPr>
-  </w:style>
-  <w:style w:type="paragraph" w:customStyle="1" w:styleId="DefinitionTerm">
+    <w:tblStylePr w:type="firstRow">
+      <w:tblPr>
+        <w:jc w:val="left"/>
+        <w:tblInd w:type="dxa" w:w="0"/>
+      </w:tblPr>
+      <w:trPr>
+        <w:jc w:val="left"/>
+      </w:trPr>
+      <w:tcPr>
+        <w:vAlign w:val="bottom"/>
+        <w:tcBorders>
+          <w:bottom w:val="single"/>
+        </w:tcBorders>
+      </w:tcPr>
+    </w:tblStylePr>
+  </w:style>
+  <w:style w:customStyle="1" w:styleId="DefinitionTerm" w:type="paragraph">
     <w:name w:val="Definition Term"/>
     <w:basedOn w:val="Normal"/>
     <w:next w:val="Definition"/>
@@ -1086,49 +977,49 @@
       <w:b/>
     </w:rPr>
   </w:style>
-  <w:style w:type="paragraph" w:customStyle="1" w:styleId="Definition">
+  <w:style w:customStyle="1" w:styleId="Definition" w:type="paragraph">
     <w:name w:val="Definition"/>
     <w:basedOn w:val="Normal"/>
   </w:style>
-  <w:style w:type="paragraph" w:styleId="Caption">
+  <w:style w:styleId="Caption" w:type="paragraph">
     <w:name w:val="Caption"/>
     <w:basedOn w:val="Normal"/>
     <w:link w:val="BodyTextChar"/>
     <w:pPr>
-      <w:spacing w:before="0" w:after="120"/>
+      <w:spacing w:after="120" w:before="0"/>
     </w:pPr>
     <w:rPr>
       <w:i/>
     </w:rPr>
   </w:style>
-  <w:style w:type="paragraph" w:customStyle="1" w:styleId="TableCaption">
+  <w:style w:customStyle="1" w:styleId="TableCaption" w:type="paragraph">
     <w:name w:val="Table Caption"/>
     <w:basedOn w:val="Caption"/>
     <w:pPr>
       <w:keepNext/>
     </w:pPr>
   </w:style>
-  <w:style w:type="paragraph" w:customStyle="1" w:styleId="ImageCaption">
+  <w:style w:customStyle="1" w:styleId="ImageCaption" w:type="paragraph">
     <w:name w:val="Image Caption"/>
     <w:basedOn w:val="Caption"/>
   </w:style>
-  <w:style w:type="paragraph" w:customStyle="1" w:styleId="Figure">
+  <w:style w:customStyle="1" w:styleId="Figure" w:type="paragraph">
     <w:name w:val="Figure"/>
     <w:basedOn w:val="Normal"/>
   </w:style>
-  <w:style w:type="paragraph" w:customStyle="1" w:styleId="CaptionedFigure">
+  <w:style w:customStyle="1" w:styleId="CaptionedFigure" w:type="paragraph">
     <w:name w:val="Captioned Figure"/>
     <w:basedOn w:val="Figure"/>
     <w:pPr>
       <w:keepNext/>
     </w:pPr>
   </w:style>
-  <w:style w:type="character" w:customStyle="1" w:styleId="BodyTextChar">
+  <w:style w:customStyle="1" w:styleId="BodyTextChar" w:type="character">
     <w:name w:val="Body Text Char"/>
     <w:basedOn w:val="DefaultParagraphFont"/>
     <w:link w:val="BodyText"/>
   </w:style>
-  <w:style w:type="character" w:customStyle="1" w:styleId="VerbatimChar">
+  <w:style w:customStyle="1" w:styleId="VerbatimChar" w:type="character">
     <w:name w:val="Verbatim Char"/>
     <w:basedOn w:val="BodyTextChar"/>
     <w:rPr>
@@ -1136,21 +1027,25 @@
       <w:sz w:val="22"/>
     </w:rPr>
   </w:style>
-  <w:style w:type="character" w:styleId="FootnoteReference">
+  <w:style w:customStyle="1" w:styleId="SectionNumber" w:type="character">
+    <w:name w:val="Section Number"/>
+    <w:basedOn w:val="BodyTextChar"/>
+  </w:style>
+  <w:style w:styleId="FootnoteReference" w:type="character">
     <w:name w:val="Footnote Reference"/>
     <w:basedOn w:val="BodyTextChar"/>
     <w:rPr>
       <w:vertAlign w:val="superscript"/>
     </w:rPr>
   </w:style>
-  <w:style w:type="character" w:styleId="Hyperlink">
+  <w:style w:styleId="Hyperlink" w:type="character">
     <w:name w:val="Hyperlink"/>
     <w:basedOn w:val="BodyTextChar"/>
     <w:rPr>
-      <w:color w:val="4F81BD" w:themeColor="accent1"/>
-    </w:rPr>
-  </w:style>
-  <w:style w:type="paragraph" w:styleId="TOCHeading">
+      <w:color w:themeColor="accent1" w:val="4F81BD"/>
+    </w:rPr>
+  </w:style>
+  <w:style w:styleId="TOCHeading" w:type="paragraph">
     <w:name w:val="TOC Heading"/>
     <w:basedOn w:val="Heading1"/>
     <w:next w:val="BodyText"/>
@@ -1162,10 +1057,10 @@
       <w:outlineLvl w:val="9"/>
     </w:pPr>
     <w:rPr>
-      <w:rFonts w:asciiTheme="majorHAnsi" w:eastAsiaTheme="majorEastAsia" w:hAnsiTheme="majorHAnsi" w:cstheme="majorBidi"/>
+      <w:rFonts w:asciiTheme="majorHAnsi" w:cstheme="majorBidi" w:eastAsiaTheme="majorEastAsia" w:hAnsiTheme="majorHAnsi"/>
       <w:b w:val="0"/>
       <w:bCs w:val="0"/>
-      <w:color w:val="365F91" w:themeColor="accent1" w:themeShade="BF"/>
+      <w:color w:themeColor="accent1" w:themeShade="BF" w:val="365F91"/>
     </w:rPr>
   </w:style>
   <w:style w:type="paragraph" w:customStyle="1" w:styleId="SourceCode">

</xml_diff>

<commit_message>
updated to show The Orchard leaving date
</commit_message>
<xml_diff>
--- a/CV-Mat-Stace.docx
+++ b/CV-Mat-Stace.docx
@@ -69,13 +69,13 @@
         <w:t xml:space="preserve">, London, UK</w:t>
       </w:r>
     </w:p>
-    <w:bookmarkStart w:id="22" w:name="devops-engineer---may-2019-to-present"/>
+    <w:bookmarkStart w:id="22" w:name="devops-engineer---may-2019-to-march-2022"/>
     <w:p>
       <w:pPr>
         <w:pStyle w:val="Heading4"/>
       </w:pPr>
       <w:r>
-        <w:t xml:space="preserve">DevOps Engineer - May 2019 to present</w:t>
+        <w:t xml:space="preserve">DevOps Engineer - May 2019 to March 2022</w:t>
       </w:r>
     </w:p>
     <w:p>
@@ -1152,7 +1152,10 @@
   <w:style w:type="character" w:customStyle="1" w:styleId="ImportTok">
     <w:name w:val="ImportTok"/>
     <w:basedOn w:val="VerbatimChar"/>
-    <w:rPr/>
+    <w:rPr>
+      <w:color w:val="008000"/>
+      <w:b/>
+    </w:rPr>
   </w:style>
   <w:style w:type="character" w:customStyle="1" w:styleId="CommentTok">
     <w:name w:val="CommentTok"/>
@@ -1227,7 +1230,9 @@
   <w:style w:type="character" w:customStyle="1" w:styleId="BuiltInTok">
     <w:name w:val="BuiltInTok"/>
     <w:basedOn w:val="VerbatimChar"/>
-    <w:rPr/>
+    <w:rPr>
+      <w:color w:val="008000"/>
+    </w:rPr>
   </w:style>
   <w:style w:type="character" w:customStyle="1" w:styleId="ExtensionTok">
     <w:name w:val="ExtensionTok"/>

</xml_diff>